<commit_message>
Prepared Web Development Fundamentals for 2020.
</commit_message>
<xml_diff>
--- a/src/courses/web-development-fundamentals/static-files/project-report-template.docx
+++ b/src/courses/web-development-fundamentals/static-files/project-report-template.docx
@@ -1,8 +1,7 @@
 
 <file path=word/document.xml><?xml version="1.0" encoding="utf-8"?>
-<w:document xmlns:wpc="http://schemas.microsoft.com/office/word/2010/wordprocessingCanvas" xmlns:cx="http://schemas.microsoft.com/office/drawing/2014/chartex" xmlns:cx1="http://schemas.microsoft.com/office/drawing/2015/9/8/chartex" xmlns:cx2="http://schemas.microsoft.com/office/drawing/2015/10/21/chartex" xmlns:cx3="http://schemas.microsoft.com/office/drawing/2016/5/9/chartex" xmlns:cx4="http://schemas.microsoft.com/office/drawing/2016/5/10/chartex" xmlns:cx5="http://schemas.microsoft.com/office/drawing/2016/5/11/chartex" xmlns:cx6="http://schemas.microsoft.com/office/drawing/2016/5/12/chartex" xmlns:cx7="http://schemas.microsoft.com/office/drawing/2016/5/13/chartex" xmlns:cx8="http://schemas.microsoft.com/office/drawing/2016/5/14/chartex" xmlns:mc="http://schemas.openxmlformats.org/markup-compatibility/2006" xmlns:aink="http://schemas.microsoft.com/office/drawing/2016/ink" xmlns:am3d="http://schemas.microsoft.com/office/drawing/2017/model3d" xmlns:o="urn:schemas-microsoft-com:office:office" xmlns:r="http://schemas.openxmlformats.org/officeDocument/2006/relationships" xmlns:m="http://schemas.openxmlformats.org/officeDocument/2006/math" xmlns:v="urn:schemas-microsoft-com:vml" xmlns:wp14="http://schemas.microsoft.com/office/word/2010/wordprocessingDrawing" xmlns:wp="http://schemas.openxmlformats.org/drawingml/2006/wordprocessingDrawing" xmlns:w10="urn:schemas-microsoft-com:office:word" xmlns:w="http://schemas.openxmlformats.org/wordprocessingml/2006/main" xmlns:w14="http://schemas.microsoft.com/office/word/2010/wordml" xmlns:w15="http://schemas.microsoft.com/office/word/2012/wordml" xmlns:w16cid="http://schemas.microsoft.com/office/word/2016/wordml/cid" xmlns:w16se="http://schemas.microsoft.com/office/word/2015/wordml/symex" xmlns:wpg="http://schemas.microsoft.com/office/word/2010/wordprocessingGroup" xmlns:wpi="http://schemas.microsoft.com/office/word/2010/wordprocessingInk" xmlns:wne="http://schemas.microsoft.com/office/word/2006/wordml" xmlns:wps="http://schemas.microsoft.com/office/word/2010/wordprocessingShape" mc:Ignorable="w14 w15 w16se w16cid wp14">
+<w:document xmlns:wpc="http://schemas.microsoft.com/office/word/2010/wordprocessingCanvas" xmlns:cx="http://schemas.microsoft.com/office/drawing/2014/chartex" xmlns:cx1="http://schemas.microsoft.com/office/drawing/2015/9/8/chartex" xmlns:cx2="http://schemas.microsoft.com/office/drawing/2015/10/21/chartex" xmlns:cx3="http://schemas.microsoft.com/office/drawing/2016/5/9/chartex" xmlns:cx4="http://schemas.microsoft.com/office/drawing/2016/5/10/chartex" xmlns:cx5="http://schemas.microsoft.com/office/drawing/2016/5/11/chartex" xmlns:cx6="http://schemas.microsoft.com/office/drawing/2016/5/12/chartex" xmlns:cx7="http://schemas.microsoft.com/office/drawing/2016/5/13/chartex" xmlns:cx8="http://schemas.microsoft.com/office/drawing/2016/5/14/chartex" xmlns:mc="http://schemas.openxmlformats.org/markup-compatibility/2006" xmlns:aink="http://schemas.microsoft.com/office/drawing/2016/ink" xmlns:am3d="http://schemas.microsoft.com/office/drawing/2017/model3d" xmlns:o="urn:schemas-microsoft-com:office:office" xmlns:r="http://schemas.openxmlformats.org/officeDocument/2006/relationships" xmlns:m="http://schemas.openxmlformats.org/officeDocument/2006/math" xmlns:v="urn:schemas-microsoft-com:vml" xmlns:wp14="http://schemas.microsoft.com/office/word/2010/wordprocessingDrawing" xmlns:wp="http://schemas.openxmlformats.org/drawingml/2006/wordprocessingDrawing" xmlns:w10="urn:schemas-microsoft-com:office:word" xmlns:w="http://schemas.openxmlformats.org/wordprocessingml/2006/main" xmlns:w14="http://schemas.microsoft.com/office/word/2010/wordml" xmlns:w15="http://schemas.microsoft.com/office/word/2012/wordml" xmlns:w16cex="http://schemas.microsoft.com/office/word/2018/wordml/cex" xmlns:w16cid="http://schemas.microsoft.com/office/word/2016/wordml/cid" xmlns:w16="http://schemas.microsoft.com/office/word/2018/wordml" xmlns:w16se="http://schemas.microsoft.com/office/word/2015/wordml/symex" xmlns:wpg="http://schemas.microsoft.com/office/word/2010/wordprocessingGroup" xmlns:wpi="http://schemas.microsoft.com/office/word/2010/wordprocessingInk" xmlns:wne="http://schemas.microsoft.com/office/word/2006/wordml" xmlns:wps="http://schemas.microsoft.com/office/word/2010/wordprocessingShape" mc:Ignorable="w14 w15 w16se w16cid w16 w16cex wp14">
   <w:body>
-    <w:bookmarkStart w:id="0" w:name="_GoBack" w:displacedByCustomXml="next"/>
     <w:sdt>
       <w:sdtPr>
         <w:id w:val="-21400200"/>
@@ -227,13 +226,13 @@
                                     <w:rPr>
                                       <w:color w:val="FFFFFF" w:themeColor="background1"/>
                                     </w:rPr>
-                                    <w:t>Jönköping University 201</w:t>
+                                    <w:t>Jönköping University 20</w:t>
                                   </w:r>
                                   <w:r>
                                     <w:rPr>
                                       <w:color w:val="FFFFFF" w:themeColor="background1"/>
                                     </w:rPr>
-                                    <w:t>9</w:t>
+                                    <w:t>20</w:t>
                                   </w:r>
                                 </w:p>
                               </w:txbxContent>
@@ -435,13 +434,13 @@
                               <w:rPr>
                                 <w:color w:val="FFFFFF" w:themeColor="background1"/>
                               </w:rPr>
-                              <w:t>Jönköping University 201</w:t>
+                              <w:t>Jönköping University 20</w:t>
                             </w:r>
                             <w:r>
                               <w:rPr>
                                 <w:color w:val="FFFFFF" w:themeColor="background1"/>
                               </w:rPr>
-                              <w:t>9</w:t>
+                              <w:t>20</w:t>
                             </w:r>
                           </w:p>
                         </w:txbxContent>
@@ -720,6 +719,85 @@
           <w:i/>
         </w:rPr>
         <w:t>This page should be removed.</w:t>
+      </w:r>
+    </w:p>
+    <w:p>
+      <w:pPr>
+        <w:rPr>
+          <w:i/>
+        </w:rPr>
+      </w:pPr>
+      <w:r>
+        <w:rPr>
+          <w:i/>
+        </w:rPr>
+        <w:t xml:space="preserve">Find more tips on writing a report at </w:t>
+      </w:r>
+      <w:hyperlink r:id="rId8" w:history="1">
+        <w:r>
+          <w:rPr>
+            <w:rStyle w:val="Hyperlink"/>
+            <w:i/>
+          </w:rPr>
+          <w:t>https://peppel-g.github.io/course-material/lectures/report-writing/</w:t>
+        </w:r>
+      </w:hyperlink>
+      <w:r>
+        <w:rPr>
+          <w:i/>
+        </w:rPr>
+        <w:t>.</w:t>
+      </w:r>
+    </w:p>
+    <w:p>
+      <w:pPr>
+        <w:rPr>
+          <w:i/>
+        </w:rPr>
+      </w:pPr>
+      <w:r>
+        <w:rPr>
+          <w:i/>
+        </w:rPr>
+        <w:t>(</w:t>
+      </w:r>
+      <w:proofErr w:type="gramStart"/>
+      <w:r>
+        <w:rPr>
+          <w:i/>
+        </w:rPr>
+        <w:t>it's</w:t>
+      </w:r>
+      <w:proofErr w:type="gramEnd"/>
+      <w:r>
+        <w:rPr>
+          <w:i/>
+        </w:rPr>
+        <w:t xml:space="preserve"> amazing</w:t>
+      </w:r>
+      <w:r>
+        <w:rPr>
+          <w:i/>
+        </w:rPr>
+        <w:t xml:space="preserve"> (scary)</w:t>
+      </w:r>
+      <w:r>
+        <w:rPr>
+          <w:i/>
+        </w:rPr>
+        <w:t xml:space="preserve"> how many students that delete this text </w:t>
+      </w:r>
+      <w:r>
+        <w:rPr>
+          <w:i/>
+        </w:rPr>
+        <w:t>before they have read it</w:t>
+      </w:r>
+      <w:r>
+        <w:rPr>
+          <w:i/>
+        </w:rPr>
+        <w:t>...)</w:t>
       </w:r>
       <w:r>
         <w:rPr>
@@ -1134,12 +1212,12 @@
       <w:pPr>
         <w:pStyle w:val="Heading1"/>
       </w:pPr>
-      <w:bookmarkStart w:id="1" w:name="_Toc17118517"/>
+      <w:bookmarkStart w:id="0" w:name="_Toc17118517"/>
       <w:r>
         <w:lastRenderedPageBreak/>
         <w:t>Introduction</w:t>
       </w:r>
-      <w:bookmarkEnd w:id="1"/>
+      <w:bookmarkEnd w:id="0"/>
     </w:p>
     <w:p>
       <w:pPr>
@@ -1395,7 +1473,7 @@
         </w:rPr>
         <w:t xml:space="preserve">, such as the one at </w:t>
       </w:r>
-      <w:hyperlink r:id="rId8" w:history="1">
+      <w:hyperlink r:id="rId9" w:history="1">
         <w:r>
           <w:rPr>
             <w:rStyle w:val="Hyperlink"/>
@@ -1477,12 +1555,12 @@
       <w:pPr>
         <w:pStyle w:val="Heading1"/>
       </w:pPr>
-      <w:bookmarkStart w:id="2" w:name="_Toc17118518"/>
+      <w:bookmarkStart w:id="1" w:name="_Toc17118518"/>
       <w:r>
         <w:lastRenderedPageBreak/>
         <w:t>Architecture</w:t>
       </w:r>
-      <w:bookmarkEnd w:id="2"/>
+      <w:bookmarkEnd w:id="1"/>
     </w:p>
     <w:p>
       <w:pPr>
@@ -1530,7 +1608,13 @@
         <w:rPr>
           <w:i/>
         </w:rPr>
-        <w:t xml:space="preserve">? </w:t>
+        <w:t>.</w:t>
+      </w:r>
+      <w:r>
+        <w:rPr>
+          <w:i/>
+        </w:rPr>
+        <w:t xml:space="preserve"> </w:t>
       </w:r>
       <w:r>
         <w:rPr>
@@ -1623,7 +1707,7 @@
       <w:pPr>
         <w:pStyle w:val="Heading1"/>
       </w:pPr>
-      <w:bookmarkStart w:id="3" w:name="_Toc17118519"/>
+      <w:bookmarkStart w:id="2" w:name="_Toc17118519"/>
       <w:r>
         <w:lastRenderedPageBreak/>
         <w:t>Data</w:t>
@@ -1631,7 +1715,7 @@
       <w:r>
         <w:t>base</w:t>
       </w:r>
-      <w:bookmarkEnd w:id="3"/>
+      <w:bookmarkEnd w:id="2"/>
     </w:p>
     <w:p>
       <w:pPr>
@@ -1723,7 +1807,7 @@
         </w:rPr>
         <w:t xml:space="preserve">Visualize the resource in an ER diagram, such as the one found at </w:t>
       </w:r>
-      <w:hyperlink r:id="rId9" w:history="1">
+      <w:hyperlink r:id="rId10" w:history="1">
         <w:r>
           <w:rPr>
             <w:rStyle w:val="Hyperlink"/>
@@ -1865,12 +1949,12 @@
       <w:pPr>
         <w:pStyle w:val="Heading1"/>
       </w:pPr>
-      <w:bookmarkStart w:id="4" w:name="_Toc17118520"/>
+      <w:bookmarkStart w:id="3" w:name="_Toc17118520"/>
       <w:r>
         <w:lastRenderedPageBreak/>
         <w:t>Graphical User Interface</w:t>
       </w:r>
-      <w:bookmarkEnd w:id="4"/>
+      <w:bookmarkEnd w:id="3"/>
     </w:p>
     <w:p>
       <w:pPr>
@@ -2055,7 +2139,7 @@
                     <pic:cNvPicPr/>
                   </pic:nvPicPr>
                   <pic:blipFill rotWithShape="1">
-                    <a:blip r:embed="rId10" cstate="print">
+                    <a:blip r:embed="rId11" cstate="print">
                       <a:extLst>
                         <a:ext uri="{28A0092B-C50C-407E-A947-70E740481C1C}">
                           <a14:useLocalDpi xmlns:a14="http://schemas.microsoft.com/office/drawing/2010/main" val="0"/>
@@ -2094,7 +2178,7 @@
         <w:pStyle w:val="Caption"/>
         <w:jc w:val="center"/>
       </w:pPr>
-      <w:bookmarkStart w:id="5" w:name="_Ref514417783"/>
+      <w:bookmarkStart w:id="4" w:name="_Ref514417783"/>
       <w:r>
         <w:t xml:space="preserve">Figure </w:t>
       </w:r>
@@ -2128,7 +2212,7 @@
         </w:rPr>
         <w:fldChar w:fldCharType="end"/>
       </w:r>
-      <w:bookmarkEnd w:id="5"/>
+      <w:bookmarkEnd w:id="4"/>
       <w:r>
         <w:t>,</w:t>
       </w:r>
@@ -2284,12 +2368,12 @@
       <w:pPr>
         <w:pStyle w:val="Heading1"/>
       </w:pPr>
-      <w:bookmarkStart w:id="6" w:name="_Toc17118521"/>
+      <w:bookmarkStart w:id="5" w:name="_Toc17118521"/>
       <w:r>
         <w:lastRenderedPageBreak/>
         <w:t>Web Application</w:t>
       </w:r>
-      <w:bookmarkEnd w:id="6"/>
+      <w:bookmarkEnd w:id="5"/>
     </w:p>
     <w:p>
       <w:pPr>
@@ -2464,6 +2548,26 @@
         </w:rPr>
         <w:t xml:space="preserve">Try to use many figures. </w:t>
       </w:r>
+      <w:r>
+        <w:rPr>
+          <w:i/>
+        </w:rPr>
+        <w:t xml:space="preserve">They are much easier to read than a wall of text. Use text to explain details that </w:t>
+      </w:r>
+      <w:proofErr w:type="gramStart"/>
+      <w:r>
+        <w:rPr>
+          <w:i/>
+        </w:rPr>
+        <w:t>can't</w:t>
+      </w:r>
+      <w:proofErr w:type="gramEnd"/>
+      <w:r>
+        <w:rPr>
+          <w:i/>
+        </w:rPr>
+        <w:t xml:space="preserve"> easily be visualized in a figure.</w:t>
+      </w:r>
     </w:p>
     <w:p>
       <w:pPr>
@@ -2483,11 +2587,10 @@
         </w:rPr>
         <w:t>start working on the web application, she should now know where to start when she should implement new features to the web application.</w:t>
       </w:r>
-      <w:bookmarkEnd w:id="0"/>
     </w:p>
     <w:sectPr>
-      <w:headerReference w:type="default" r:id="rId11"/>
-      <w:footerReference w:type="default" r:id="rId12"/>
+      <w:headerReference w:type="default" r:id="rId12"/>
+      <w:footerReference w:type="default" r:id="rId13"/>
       <w:pgSz w:w="12240" w:h="15840"/>
       <w:pgMar w:top="1417" w:right="1417" w:bottom="1417" w:left="1417" w:header="708" w:footer="708" w:gutter="0"/>
       <w:pgNumType w:start="0"/>
@@ -2500,7 +2603,7 @@
 </file>
 
 <file path=word/endnotes.xml><?xml version="1.0" encoding="utf-8"?>
-<w:endnotes xmlns:wpc="http://schemas.microsoft.com/office/word/2010/wordprocessingCanvas" xmlns:cx="http://schemas.microsoft.com/office/drawing/2014/chartex" xmlns:cx1="http://schemas.microsoft.com/office/drawing/2015/9/8/chartex" xmlns:cx2="http://schemas.microsoft.com/office/drawing/2015/10/21/chartex" xmlns:cx3="http://schemas.microsoft.com/office/drawing/2016/5/9/chartex" xmlns:cx4="http://schemas.microsoft.com/office/drawing/2016/5/10/chartex" xmlns:cx5="http://schemas.microsoft.com/office/drawing/2016/5/11/chartex" xmlns:cx6="http://schemas.microsoft.com/office/drawing/2016/5/12/chartex" xmlns:cx7="http://schemas.microsoft.com/office/drawing/2016/5/13/chartex" xmlns:cx8="http://schemas.microsoft.com/office/drawing/2016/5/14/chartex" xmlns:mc="http://schemas.openxmlformats.org/markup-compatibility/2006" xmlns:aink="http://schemas.microsoft.com/office/drawing/2016/ink" xmlns:am3d="http://schemas.microsoft.com/office/drawing/2017/model3d" xmlns:o="urn:schemas-microsoft-com:office:office" xmlns:r="http://schemas.openxmlformats.org/officeDocument/2006/relationships" xmlns:m="http://schemas.openxmlformats.org/officeDocument/2006/math" xmlns:v="urn:schemas-microsoft-com:vml" xmlns:wp14="http://schemas.microsoft.com/office/word/2010/wordprocessingDrawing" xmlns:wp="http://schemas.openxmlformats.org/drawingml/2006/wordprocessingDrawing" xmlns:w10="urn:schemas-microsoft-com:office:word" xmlns:w="http://schemas.openxmlformats.org/wordprocessingml/2006/main" xmlns:w14="http://schemas.microsoft.com/office/word/2010/wordml" xmlns:w15="http://schemas.microsoft.com/office/word/2012/wordml" xmlns:w16cid="http://schemas.microsoft.com/office/word/2016/wordml/cid" xmlns:w16se="http://schemas.microsoft.com/office/word/2015/wordml/symex" xmlns:wpg="http://schemas.microsoft.com/office/word/2010/wordprocessingGroup" xmlns:wpi="http://schemas.microsoft.com/office/word/2010/wordprocessingInk" xmlns:wne="http://schemas.microsoft.com/office/word/2006/wordml" xmlns:wps="http://schemas.microsoft.com/office/word/2010/wordprocessingShape" mc:Ignorable="w14 w15 w16se w16cid wp14">
+<w:endnotes xmlns:wpc="http://schemas.microsoft.com/office/word/2010/wordprocessingCanvas" xmlns:cx="http://schemas.microsoft.com/office/drawing/2014/chartex" xmlns:cx1="http://schemas.microsoft.com/office/drawing/2015/9/8/chartex" xmlns:cx2="http://schemas.microsoft.com/office/drawing/2015/10/21/chartex" xmlns:cx3="http://schemas.microsoft.com/office/drawing/2016/5/9/chartex" xmlns:cx4="http://schemas.microsoft.com/office/drawing/2016/5/10/chartex" xmlns:cx5="http://schemas.microsoft.com/office/drawing/2016/5/11/chartex" xmlns:cx6="http://schemas.microsoft.com/office/drawing/2016/5/12/chartex" xmlns:cx7="http://schemas.microsoft.com/office/drawing/2016/5/13/chartex" xmlns:cx8="http://schemas.microsoft.com/office/drawing/2016/5/14/chartex" xmlns:mc="http://schemas.openxmlformats.org/markup-compatibility/2006" xmlns:aink="http://schemas.microsoft.com/office/drawing/2016/ink" xmlns:am3d="http://schemas.microsoft.com/office/drawing/2017/model3d" xmlns:o="urn:schemas-microsoft-com:office:office" xmlns:r="http://schemas.openxmlformats.org/officeDocument/2006/relationships" xmlns:m="http://schemas.openxmlformats.org/officeDocument/2006/math" xmlns:v="urn:schemas-microsoft-com:vml" xmlns:wp14="http://schemas.microsoft.com/office/word/2010/wordprocessingDrawing" xmlns:wp="http://schemas.openxmlformats.org/drawingml/2006/wordprocessingDrawing" xmlns:w10="urn:schemas-microsoft-com:office:word" xmlns:w="http://schemas.openxmlformats.org/wordprocessingml/2006/main" xmlns:w14="http://schemas.microsoft.com/office/word/2010/wordml" xmlns:w15="http://schemas.microsoft.com/office/word/2012/wordml" xmlns:w16cex="http://schemas.microsoft.com/office/word/2018/wordml/cex" xmlns:w16cid="http://schemas.microsoft.com/office/word/2016/wordml/cid" xmlns:w16="http://schemas.microsoft.com/office/word/2018/wordml" xmlns:w16se="http://schemas.microsoft.com/office/word/2015/wordml/symex" xmlns:wpg="http://schemas.microsoft.com/office/word/2010/wordprocessingGroup" xmlns:wpi="http://schemas.microsoft.com/office/word/2010/wordprocessingInk" xmlns:wne="http://schemas.microsoft.com/office/word/2006/wordml" xmlns:wps="http://schemas.microsoft.com/office/word/2010/wordprocessingShape" mc:Ignorable="w14 w15 w16se w16cid w16 w16cex wp14">
   <w:endnote w:type="separator" w:id="-1">
     <w:p>
       <w:pPr>
@@ -2525,7 +2628,7 @@
 </file>
 
 <file path=word/footer1.xml><?xml version="1.0" encoding="utf-8"?>
-<w:ftr xmlns:wpc="http://schemas.microsoft.com/office/word/2010/wordprocessingCanvas" xmlns:cx="http://schemas.microsoft.com/office/drawing/2014/chartex" xmlns:cx1="http://schemas.microsoft.com/office/drawing/2015/9/8/chartex" xmlns:cx2="http://schemas.microsoft.com/office/drawing/2015/10/21/chartex" xmlns:cx3="http://schemas.microsoft.com/office/drawing/2016/5/9/chartex" xmlns:cx4="http://schemas.microsoft.com/office/drawing/2016/5/10/chartex" xmlns:cx5="http://schemas.microsoft.com/office/drawing/2016/5/11/chartex" xmlns:cx6="http://schemas.microsoft.com/office/drawing/2016/5/12/chartex" xmlns:cx7="http://schemas.microsoft.com/office/drawing/2016/5/13/chartex" xmlns:cx8="http://schemas.microsoft.com/office/drawing/2016/5/14/chartex" xmlns:mc="http://schemas.openxmlformats.org/markup-compatibility/2006" xmlns:aink="http://schemas.microsoft.com/office/drawing/2016/ink" xmlns:am3d="http://schemas.microsoft.com/office/drawing/2017/model3d" xmlns:o="urn:schemas-microsoft-com:office:office" xmlns:r="http://schemas.openxmlformats.org/officeDocument/2006/relationships" xmlns:m="http://schemas.openxmlformats.org/officeDocument/2006/math" xmlns:v="urn:schemas-microsoft-com:vml" xmlns:wp14="http://schemas.microsoft.com/office/word/2010/wordprocessingDrawing" xmlns:wp="http://schemas.openxmlformats.org/drawingml/2006/wordprocessingDrawing" xmlns:w10="urn:schemas-microsoft-com:office:word" xmlns:w="http://schemas.openxmlformats.org/wordprocessingml/2006/main" xmlns:w14="http://schemas.microsoft.com/office/word/2010/wordml" xmlns:w15="http://schemas.microsoft.com/office/word/2012/wordml" xmlns:w16cid="http://schemas.microsoft.com/office/word/2016/wordml/cid" xmlns:w16se="http://schemas.microsoft.com/office/word/2015/wordml/symex" xmlns:wpg="http://schemas.microsoft.com/office/word/2010/wordprocessingGroup" xmlns:wpi="http://schemas.microsoft.com/office/word/2010/wordprocessingInk" xmlns:wne="http://schemas.microsoft.com/office/word/2006/wordml" xmlns:wps="http://schemas.microsoft.com/office/word/2010/wordprocessingShape" mc:Ignorable="w14 w15 w16se w16cid wp14">
+<w:ftr xmlns:wpc="http://schemas.microsoft.com/office/word/2010/wordprocessingCanvas" xmlns:cx="http://schemas.microsoft.com/office/drawing/2014/chartex" xmlns:cx1="http://schemas.microsoft.com/office/drawing/2015/9/8/chartex" xmlns:cx2="http://schemas.microsoft.com/office/drawing/2015/10/21/chartex" xmlns:cx3="http://schemas.microsoft.com/office/drawing/2016/5/9/chartex" xmlns:cx4="http://schemas.microsoft.com/office/drawing/2016/5/10/chartex" xmlns:cx5="http://schemas.microsoft.com/office/drawing/2016/5/11/chartex" xmlns:cx6="http://schemas.microsoft.com/office/drawing/2016/5/12/chartex" xmlns:cx7="http://schemas.microsoft.com/office/drawing/2016/5/13/chartex" xmlns:cx8="http://schemas.microsoft.com/office/drawing/2016/5/14/chartex" xmlns:mc="http://schemas.openxmlformats.org/markup-compatibility/2006" xmlns:aink="http://schemas.microsoft.com/office/drawing/2016/ink" xmlns:am3d="http://schemas.microsoft.com/office/drawing/2017/model3d" xmlns:o="urn:schemas-microsoft-com:office:office" xmlns:r="http://schemas.openxmlformats.org/officeDocument/2006/relationships" xmlns:m="http://schemas.openxmlformats.org/officeDocument/2006/math" xmlns:v="urn:schemas-microsoft-com:vml" xmlns:wp14="http://schemas.microsoft.com/office/word/2010/wordprocessingDrawing" xmlns:wp="http://schemas.openxmlformats.org/drawingml/2006/wordprocessingDrawing" xmlns:w10="urn:schemas-microsoft-com:office:word" xmlns:w="http://schemas.openxmlformats.org/wordprocessingml/2006/main" xmlns:w14="http://schemas.microsoft.com/office/word/2010/wordml" xmlns:w15="http://schemas.microsoft.com/office/word/2012/wordml" xmlns:w16cex="http://schemas.microsoft.com/office/word/2018/wordml/cex" xmlns:w16cid="http://schemas.microsoft.com/office/word/2016/wordml/cid" xmlns:w16="http://schemas.microsoft.com/office/word/2018/wordml" xmlns:w16se="http://schemas.microsoft.com/office/word/2015/wordml/symex" xmlns:wpg="http://schemas.microsoft.com/office/word/2010/wordprocessingGroup" xmlns:wpi="http://schemas.microsoft.com/office/word/2010/wordprocessingInk" xmlns:wne="http://schemas.microsoft.com/office/word/2006/wordml" xmlns:wps="http://schemas.microsoft.com/office/word/2010/wordprocessingShape" mc:Ignorable="w14 w15 w16se w16cid w16 w16cex wp14">
   <w:p>
     <w:pPr>
       <w:pStyle w:val="Footer"/>
@@ -2586,7 +2689,7 @@
 </file>
 
 <file path=word/footnotes.xml><?xml version="1.0" encoding="utf-8"?>
-<w:footnotes xmlns:wpc="http://schemas.microsoft.com/office/word/2010/wordprocessingCanvas" xmlns:cx="http://schemas.microsoft.com/office/drawing/2014/chartex" xmlns:cx1="http://schemas.microsoft.com/office/drawing/2015/9/8/chartex" xmlns:cx2="http://schemas.microsoft.com/office/drawing/2015/10/21/chartex" xmlns:cx3="http://schemas.microsoft.com/office/drawing/2016/5/9/chartex" xmlns:cx4="http://schemas.microsoft.com/office/drawing/2016/5/10/chartex" xmlns:cx5="http://schemas.microsoft.com/office/drawing/2016/5/11/chartex" xmlns:cx6="http://schemas.microsoft.com/office/drawing/2016/5/12/chartex" xmlns:cx7="http://schemas.microsoft.com/office/drawing/2016/5/13/chartex" xmlns:cx8="http://schemas.microsoft.com/office/drawing/2016/5/14/chartex" xmlns:mc="http://schemas.openxmlformats.org/markup-compatibility/2006" xmlns:aink="http://schemas.microsoft.com/office/drawing/2016/ink" xmlns:am3d="http://schemas.microsoft.com/office/drawing/2017/model3d" xmlns:o="urn:schemas-microsoft-com:office:office" xmlns:r="http://schemas.openxmlformats.org/officeDocument/2006/relationships" xmlns:m="http://schemas.openxmlformats.org/officeDocument/2006/math" xmlns:v="urn:schemas-microsoft-com:vml" xmlns:wp14="http://schemas.microsoft.com/office/word/2010/wordprocessingDrawing" xmlns:wp="http://schemas.openxmlformats.org/drawingml/2006/wordprocessingDrawing" xmlns:w10="urn:schemas-microsoft-com:office:word" xmlns:w="http://schemas.openxmlformats.org/wordprocessingml/2006/main" xmlns:w14="http://schemas.microsoft.com/office/word/2010/wordml" xmlns:w15="http://schemas.microsoft.com/office/word/2012/wordml" xmlns:w16cid="http://schemas.microsoft.com/office/word/2016/wordml/cid" xmlns:w16se="http://schemas.microsoft.com/office/word/2015/wordml/symex" xmlns:wpg="http://schemas.microsoft.com/office/word/2010/wordprocessingGroup" xmlns:wpi="http://schemas.microsoft.com/office/word/2010/wordprocessingInk" xmlns:wne="http://schemas.microsoft.com/office/word/2006/wordml" xmlns:wps="http://schemas.microsoft.com/office/word/2010/wordprocessingShape" mc:Ignorable="w14 w15 w16se w16cid wp14">
+<w:footnotes xmlns:wpc="http://schemas.microsoft.com/office/word/2010/wordprocessingCanvas" xmlns:cx="http://schemas.microsoft.com/office/drawing/2014/chartex" xmlns:cx1="http://schemas.microsoft.com/office/drawing/2015/9/8/chartex" xmlns:cx2="http://schemas.microsoft.com/office/drawing/2015/10/21/chartex" xmlns:cx3="http://schemas.microsoft.com/office/drawing/2016/5/9/chartex" xmlns:cx4="http://schemas.microsoft.com/office/drawing/2016/5/10/chartex" xmlns:cx5="http://schemas.microsoft.com/office/drawing/2016/5/11/chartex" xmlns:cx6="http://schemas.microsoft.com/office/drawing/2016/5/12/chartex" xmlns:cx7="http://schemas.microsoft.com/office/drawing/2016/5/13/chartex" xmlns:cx8="http://schemas.microsoft.com/office/drawing/2016/5/14/chartex" xmlns:mc="http://schemas.openxmlformats.org/markup-compatibility/2006" xmlns:aink="http://schemas.microsoft.com/office/drawing/2016/ink" xmlns:am3d="http://schemas.microsoft.com/office/drawing/2017/model3d" xmlns:o="urn:schemas-microsoft-com:office:office" xmlns:r="http://schemas.openxmlformats.org/officeDocument/2006/relationships" xmlns:m="http://schemas.openxmlformats.org/officeDocument/2006/math" xmlns:v="urn:schemas-microsoft-com:vml" xmlns:wp14="http://schemas.microsoft.com/office/word/2010/wordprocessingDrawing" xmlns:wp="http://schemas.openxmlformats.org/drawingml/2006/wordprocessingDrawing" xmlns:w10="urn:schemas-microsoft-com:office:word" xmlns:w="http://schemas.openxmlformats.org/wordprocessingml/2006/main" xmlns:w14="http://schemas.microsoft.com/office/word/2010/wordml" xmlns:w15="http://schemas.microsoft.com/office/word/2012/wordml" xmlns:w16cex="http://schemas.microsoft.com/office/word/2018/wordml/cex" xmlns:w16cid="http://schemas.microsoft.com/office/word/2016/wordml/cid" xmlns:w16="http://schemas.microsoft.com/office/word/2018/wordml" xmlns:w16se="http://schemas.microsoft.com/office/word/2015/wordml/symex" xmlns:wpg="http://schemas.microsoft.com/office/word/2010/wordprocessingGroup" xmlns:wpi="http://schemas.microsoft.com/office/word/2010/wordprocessingInk" xmlns:wne="http://schemas.microsoft.com/office/word/2006/wordml" xmlns:wps="http://schemas.microsoft.com/office/word/2010/wordprocessingShape" mc:Ignorable="w14 w15 w16se w16cid w16 w16cex wp14">
   <w:footnote w:type="separator" w:id="-1">
     <w:p>
       <w:pPr>
@@ -2611,7 +2714,7 @@
 </file>
 
 <file path=word/header1.xml><?xml version="1.0" encoding="utf-8"?>
-<w:hdr xmlns:wpc="http://schemas.microsoft.com/office/word/2010/wordprocessingCanvas" xmlns:cx="http://schemas.microsoft.com/office/drawing/2014/chartex" xmlns:cx1="http://schemas.microsoft.com/office/drawing/2015/9/8/chartex" xmlns:cx2="http://schemas.microsoft.com/office/drawing/2015/10/21/chartex" xmlns:cx3="http://schemas.microsoft.com/office/drawing/2016/5/9/chartex" xmlns:cx4="http://schemas.microsoft.com/office/drawing/2016/5/10/chartex" xmlns:cx5="http://schemas.microsoft.com/office/drawing/2016/5/11/chartex" xmlns:cx6="http://schemas.microsoft.com/office/drawing/2016/5/12/chartex" xmlns:cx7="http://schemas.microsoft.com/office/drawing/2016/5/13/chartex" xmlns:cx8="http://schemas.microsoft.com/office/drawing/2016/5/14/chartex" xmlns:mc="http://schemas.openxmlformats.org/markup-compatibility/2006" xmlns:aink="http://schemas.microsoft.com/office/drawing/2016/ink" xmlns:am3d="http://schemas.microsoft.com/office/drawing/2017/model3d" xmlns:o="urn:schemas-microsoft-com:office:office" xmlns:r="http://schemas.openxmlformats.org/officeDocument/2006/relationships" xmlns:m="http://schemas.openxmlformats.org/officeDocument/2006/math" xmlns:v="urn:schemas-microsoft-com:vml" xmlns:wp14="http://schemas.microsoft.com/office/word/2010/wordprocessingDrawing" xmlns:wp="http://schemas.openxmlformats.org/drawingml/2006/wordprocessingDrawing" xmlns:w10="urn:schemas-microsoft-com:office:word" xmlns:w="http://schemas.openxmlformats.org/wordprocessingml/2006/main" xmlns:w14="http://schemas.microsoft.com/office/word/2010/wordml" xmlns:w15="http://schemas.microsoft.com/office/word/2012/wordml" xmlns:w16cid="http://schemas.microsoft.com/office/word/2016/wordml/cid" xmlns:w16se="http://schemas.microsoft.com/office/word/2015/wordml/symex" xmlns:wpg="http://schemas.microsoft.com/office/word/2010/wordprocessingGroup" xmlns:wpi="http://schemas.microsoft.com/office/word/2010/wordprocessingInk" xmlns:wne="http://schemas.microsoft.com/office/word/2006/wordml" xmlns:wps="http://schemas.microsoft.com/office/word/2010/wordprocessingShape" mc:Ignorable="w14 w15 w16se w16cid wp14">
+<w:hdr xmlns:wpc="http://schemas.microsoft.com/office/word/2010/wordprocessingCanvas" xmlns:cx="http://schemas.microsoft.com/office/drawing/2014/chartex" xmlns:cx1="http://schemas.microsoft.com/office/drawing/2015/9/8/chartex" xmlns:cx2="http://schemas.microsoft.com/office/drawing/2015/10/21/chartex" xmlns:cx3="http://schemas.microsoft.com/office/drawing/2016/5/9/chartex" xmlns:cx4="http://schemas.microsoft.com/office/drawing/2016/5/10/chartex" xmlns:cx5="http://schemas.microsoft.com/office/drawing/2016/5/11/chartex" xmlns:cx6="http://schemas.microsoft.com/office/drawing/2016/5/12/chartex" xmlns:cx7="http://schemas.microsoft.com/office/drawing/2016/5/13/chartex" xmlns:cx8="http://schemas.microsoft.com/office/drawing/2016/5/14/chartex" xmlns:mc="http://schemas.openxmlformats.org/markup-compatibility/2006" xmlns:aink="http://schemas.microsoft.com/office/drawing/2016/ink" xmlns:am3d="http://schemas.microsoft.com/office/drawing/2017/model3d" xmlns:o="urn:schemas-microsoft-com:office:office" xmlns:r="http://schemas.openxmlformats.org/officeDocument/2006/relationships" xmlns:m="http://schemas.openxmlformats.org/officeDocument/2006/math" xmlns:v="urn:schemas-microsoft-com:vml" xmlns:wp14="http://schemas.microsoft.com/office/word/2010/wordprocessingDrawing" xmlns:wp="http://schemas.openxmlformats.org/drawingml/2006/wordprocessingDrawing" xmlns:w10="urn:schemas-microsoft-com:office:word" xmlns:w="http://schemas.openxmlformats.org/wordprocessingml/2006/main" xmlns:w14="http://schemas.microsoft.com/office/word/2010/wordml" xmlns:w15="http://schemas.microsoft.com/office/word/2012/wordml" xmlns:w16cex="http://schemas.microsoft.com/office/word/2018/wordml/cex" xmlns:w16cid="http://schemas.microsoft.com/office/word/2016/wordml/cid" xmlns:w16="http://schemas.microsoft.com/office/word/2018/wordml" xmlns:w16se="http://schemas.microsoft.com/office/word/2015/wordml/symex" xmlns:wpg="http://schemas.microsoft.com/office/word/2010/wordprocessingGroup" xmlns:wpi="http://schemas.microsoft.com/office/word/2010/wordprocessingInk" xmlns:wne="http://schemas.microsoft.com/office/word/2006/wordml" xmlns:wps="http://schemas.microsoft.com/office/word/2010/wordprocessingShape" mc:Ignorable="w14 w15 w16se w16cid w16 w16cex wp14">
   <w:p>
     <w:pPr>
       <w:pStyle w:val="Header"/>
@@ -2623,17 +2726,17 @@
       <w:ptab w:relativeTo="margin" w:alignment="right" w:leader="none"/>
     </w:r>
     <w:r>
-      <w:t>Jönköping University 201</w:t>
+      <w:t>Jönköping University 20</w:t>
     </w:r>
     <w:r>
-      <w:t>9</w:t>
+      <w:t>20</w:t>
     </w:r>
   </w:p>
 </w:hdr>
 </file>
 
 <file path=word/numbering.xml><?xml version="1.0" encoding="utf-8"?>
-<w:numbering xmlns:wpc="http://schemas.microsoft.com/office/word/2010/wordprocessingCanvas" xmlns:cx="http://schemas.microsoft.com/office/drawing/2014/chartex" xmlns:cx1="http://schemas.microsoft.com/office/drawing/2015/9/8/chartex" xmlns:cx2="http://schemas.microsoft.com/office/drawing/2015/10/21/chartex" xmlns:cx3="http://schemas.microsoft.com/office/drawing/2016/5/9/chartex" xmlns:cx4="http://schemas.microsoft.com/office/drawing/2016/5/10/chartex" xmlns:cx5="http://schemas.microsoft.com/office/drawing/2016/5/11/chartex" xmlns:cx6="http://schemas.microsoft.com/office/drawing/2016/5/12/chartex" xmlns:cx7="http://schemas.microsoft.com/office/drawing/2016/5/13/chartex" xmlns:cx8="http://schemas.microsoft.com/office/drawing/2016/5/14/chartex" xmlns:mc="http://schemas.openxmlformats.org/markup-compatibility/2006" xmlns:aink="http://schemas.microsoft.com/office/drawing/2016/ink" xmlns:am3d="http://schemas.microsoft.com/office/drawing/2017/model3d" xmlns:o="urn:schemas-microsoft-com:office:office" xmlns:r="http://schemas.openxmlformats.org/officeDocument/2006/relationships" xmlns:m="http://schemas.openxmlformats.org/officeDocument/2006/math" xmlns:v="urn:schemas-microsoft-com:vml" xmlns:wp14="http://schemas.microsoft.com/office/word/2010/wordprocessingDrawing" xmlns:wp="http://schemas.openxmlformats.org/drawingml/2006/wordprocessingDrawing" xmlns:w10="urn:schemas-microsoft-com:office:word" xmlns:w="http://schemas.openxmlformats.org/wordprocessingml/2006/main" xmlns:w14="http://schemas.microsoft.com/office/word/2010/wordml" xmlns:w15="http://schemas.microsoft.com/office/word/2012/wordml" xmlns:w16cid="http://schemas.microsoft.com/office/word/2016/wordml/cid" xmlns:w16se="http://schemas.microsoft.com/office/word/2015/wordml/symex" xmlns:wpg="http://schemas.microsoft.com/office/word/2010/wordprocessingGroup" xmlns:wpi="http://schemas.microsoft.com/office/word/2010/wordprocessingInk" xmlns:wne="http://schemas.microsoft.com/office/word/2006/wordml" xmlns:wps="http://schemas.microsoft.com/office/word/2010/wordprocessingShape" mc:Ignorable="w14 w15 w16se w16cid wp14">
+<w:numbering xmlns:wpc="http://schemas.microsoft.com/office/word/2010/wordprocessingCanvas" xmlns:cx="http://schemas.microsoft.com/office/drawing/2014/chartex" xmlns:cx1="http://schemas.microsoft.com/office/drawing/2015/9/8/chartex" xmlns:cx2="http://schemas.microsoft.com/office/drawing/2015/10/21/chartex" xmlns:cx3="http://schemas.microsoft.com/office/drawing/2016/5/9/chartex" xmlns:cx4="http://schemas.microsoft.com/office/drawing/2016/5/10/chartex" xmlns:cx5="http://schemas.microsoft.com/office/drawing/2016/5/11/chartex" xmlns:cx6="http://schemas.microsoft.com/office/drawing/2016/5/12/chartex" xmlns:cx7="http://schemas.microsoft.com/office/drawing/2016/5/13/chartex" xmlns:cx8="http://schemas.microsoft.com/office/drawing/2016/5/14/chartex" xmlns:mc="http://schemas.openxmlformats.org/markup-compatibility/2006" xmlns:aink="http://schemas.microsoft.com/office/drawing/2016/ink" xmlns:am3d="http://schemas.microsoft.com/office/drawing/2017/model3d" xmlns:o="urn:schemas-microsoft-com:office:office" xmlns:r="http://schemas.openxmlformats.org/officeDocument/2006/relationships" xmlns:m="http://schemas.openxmlformats.org/officeDocument/2006/math" xmlns:v="urn:schemas-microsoft-com:vml" xmlns:wp14="http://schemas.microsoft.com/office/word/2010/wordprocessingDrawing" xmlns:wp="http://schemas.openxmlformats.org/drawingml/2006/wordprocessingDrawing" xmlns:w10="urn:schemas-microsoft-com:office:word" xmlns:w="http://schemas.openxmlformats.org/wordprocessingml/2006/main" xmlns:w14="http://schemas.microsoft.com/office/word/2010/wordml" xmlns:w15="http://schemas.microsoft.com/office/word/2012/wordml" xmlns:w16cex="http://schemas.microsoft.com/office/word/2018/wordml/cex" xmlns:w16cid="http://schemas.microsoft.com/office/word/2016/wordml/cid" xmlns:w16="http://schemas.microsoft.com/office/word/2018/wordml" xmlns:w16se="http://schemas.microsoft.com/office/word/2015/wordml/symex" xmlns:wpg="http://schemas.microsoft.com/office/word/2010/wordprocessingGroup" xmlns:wpi="http://schemas.microsoft.com/office/word/2010/wordprocessingInk" xmlns:wne="http://schemas.microsoft.com/office/word/2006/wordml" xmlns:wps="http://schemas.microsoft.com/office/word/2010/wordprocessingShape" mc:Ignorable="w14 w15 w16se w16cid w16 w16cex wp14">
   <w:abstractNum w:abstractNumId="0" w15:restartNumberingAfterBreak="0">
     <w:nsid w:val="1FEF5E39"/>
     <w:multiLevelType w:val="hybridMultilevel"/>
@@ -3102,7 +3205,7 @@
 </file>
 
 <file path=word/styles.xml><?xml version="1.0" encoding="utf-8"?>
-<w:styles xmlns:mc="http://schemas.openxmlformats.org/markup-compatibility/2006" xmlns:r="http://schemas.openxmlformats.org/officeDocument/2006/relationships" xmlns:w="http://schemas.openxmlformats.org/wordprocessingml/2006/main" xmlns:w14="http://schemas.microsoft.com/office/word/2010/wordml" xmlns:w15="http://schemas.microsoft.com/office/word/2012/wordml" xmlns:w16cid="http://schemas.microsoft.com/office/word/2016/wordml/cid" xmlns:w16se="http://schemas.microsoft.com/office/word/2015/wordml/symex" mc:Ignorable="w14 w15 w16se w16cid">
+<w:styles xmlns:mc="http://schemas.openxmlformats.org/markup-compatibility/2006" xmlns:r="http://schemas.openxmlformats.org/officeDocument/2006/relationships" xmlns:w="http://schemas.openxmlformats.org/wordprocessingml/2006/main" xmlns:w14="http://schemas.microsoft.com/office/word/2010/wordml" xmlns:w15="http://schemas.microsoft.com/office/word/2012/wordml" xmlns:w16cex="http://schemas.microsoft.com/office/word/2018/wordml/cex" xmlns:w16cid="http://schemas.microsoft.com/office/word/2016/wordml/cid" xmlns:w16="http://schemas.microsoft.com/office/word/2018/wordml" xmlns:w16se="http://schemas.microsoft.com/office/word/2015/wordml/symex" mc:Ignorable="w14 w15 w16se w16cid w16 w16cex">
   <w:docDefaults>
     <w:rPrDefault>
       <w:rPr>

</xml_diff>

<commit_message>
Updated to VuePress 2 and prepared Web Development Fundamentals.
</commit_message>
<xml_diff>
--- a/src/courses/web-development-fundamentals/static-files/project-report-template.docx
+++ b/src/courses/web-development-fundamentals/static-files/project-report-template.docx
@@ -1,6 +1,6 @@
 
 <file path=word/document.xml><?xml version="1.0" encoding="utf-8"?>
-<w:document xmlns:wpc="http://schemas.microsoft.com/office/word/2010/wordprocessingCanvas" xmlns:cx="http://schemas.microsoft.com/office/drawing/2014/chartex" xmlns:cx1="http://schemas.microsoft.com/office/drawing/2015/9/8/chartex" xmlns:cx2="http://schemas.microsoft.com/office/drawing/2015/10/21/chartex" xmlns:cx3="http://schemas.microsoft.com/office/drawing/2016/5/9/chartex" xmlns:cx4="http://schemas.microsoft.com/office/drawing/2016/5/10/chartex" xmlns:cx5="http://schemas.microsoft.com/office/drawing/2016/5/11/chartex" xmlns:cx6="http://schemas.microsoft.com/office/drawing/2016/5/12/chartex" xmlns:cx7="http://schemas.microsoft.com/office/drawing/2016/5/13/chartex" xmlns:cx8="http://schemas.microsoft.com/office/drawing/2016/5/14/chartex" xmlns:mc="http://schemas.openxmlformats.org/markup-compatibility/2006" xmlns:aink="http://schemas.microsoft.com/office/drawing/2016/ink" xmlns:am3d="http://schemas.microsoft.com/office/drawing/2017/model3d" xmlns:o="urn:schemas-microsoft-com:office:office" xmlns:r="http://schemas.openxmlformats.org/officeDocument/2006/relationships" xmlns:m="http://schemas.openxmlformats.org/officeDocument/2006/math" xmlns:v="urn:schemas-microsoft-com:vml" xmlns:wp14="http://schemas.microsoft.com/office/word/2010/wordprocessingDrawing" xmlns:wp="http://schemas.openxmlformats.org/drawingml/2006/wordprocessingDrawing" xmlns:w10="urn:schemas-microsoft-com:office:word" xmlns:w="http://schemas.openxmlformats.org/wordprocessingml/2006/main" xmlns:w14="http://schemas.microsoft.com/office/word/2010/wordml" xmlns:w15="http://schemas.microsoft.com/office/word/2012/wordml" xmlns:w16cex="http://schemas.microsoft.com/office/word/2018/wordml/cex" xmlns:w16cid="http://schemas.microsoft.com/office/word/2016/wordml/cid" xmlns:w16="http://schemas.microsoft.com/office/word/2018/wordml" xmlns:w16se="http://schemas.microsoft.com/office/word/2015/wordml/symex" xmlns:wpg="http://schemas.microsoft.com/office/word/2010/wordprocessingGroup" xmlns:wpi="http://schemas.microsoft.com/office/word/2010/wordprocessingInk" xmlns:wne="http://schemas.microsoft.com/office/word/2006/wordml" xmlns:wps="http://schemas.microsoft.com/office/word/2010/wordprocessingShape" mc:Ignorable="w14 w15 w16se w16cid w16 w16cex wp14">
+<w:document xmlns:wpc="http://schemas.microsoft.com/office/word/2010/wordprocessingCanvas" xmlns:cx="http://schemas.microsoft.com/office/drawing/2014/chartex" xmlns:cx1="http://schemas.microsoft.com/office/drawing/2015/9/8/chartex" xmlns:cx2="http://schemas.microsoft.com/office/drawing/2015/10/21/chartex" xmlns:cx3="http://schemas.microsoft.com/office/drawing/2016/5/9/chartex" xmlns:cx4="http://schemas.microsoft.com/office/drawing/2016/5/10/chartex" xmlns:cx5="http://schemas.microsoft.com/office/drawing/2016/5/11/chartex" xmlns:cx6="http://schemas.microsoft.com/office/drawing/2016/5/12/chartex" xmlns:cx7="http://schemas.microsoft.com/office/drawing/2016/5/13/chartex" xmlns:cx8="http://schemas.microsoft.com/office/drawing/2016/5/14/chartex" xmlns:mc="http://schemas.openxmlformats.org/markup-compatibility/2006" xmlns:aink="http://schemas.microsoft.com/office/drawing/2016/ink" xmlns:am3d="http://schemas.microsoft.com/office/drawing/2017/model3d" xmlns:o="urn:schemas-microsoft-com:office:office" xmlns:r="http://schemas.openxmlformats.org/officeDocument/2006/relationships" xmlns:m="http://schemas.openxmlformats.org/officeDocument/2006/math" xmlns:v="urn:schemas-microsoft-com:vml" xmlns:wp14="http://schemas.microsoft.com/office/word/2010/wordprocessingDrawing" xmlns:wp="http://schemas.openxmlformats.org/drawingml/2006/wordprocessingDrawing" xmlns:w10="urn:schemas-microsoft-com:office:word" xmlns:w="http://schemas.openxmlformats.org/wordprocessingml/2006/main" xmlns:w14="http://schemas.microsoft.com/office/word/2010/wordml" xmlns:w15="http://schemas.microsoft.com/office/word/2012/wordml" xmlns:w16cex="http://schemas.microsoft.com/office/word/2018/wordml/cex" xmlns:w16cid="http://schemas.microsoft.com/office/word/2016/wordml/cid" xmlns:w16="http://schemas.microsoft.com/office/word/2018/wordml" xmlns:w16sdtdh="http://schemas.microsoft.com/office/word/2020/wordml/sdtdatahash" xmlns:w16se="http://schemas.microsoft.com/office/word/2015/wordml/symex" xmlns:wpg="http://schemas.microsoft.com/office/word/2010/wordprocessingGroup" xmlns:wpi="http://schemas.microsoft.com/office/word/2010/wordprocessingInk" xmlns:wne="http://schemas.microsoft.com/office/word/2006/wordml" xmlns:wps="http://schemas.microsoft.com/office/word/2010/wordprocessingShape" mc:Ignorable="w14 w15 w16se w16cid w16 w16cex w16sdtdh wp14">
   <w:body>
     <w:sdt>
       <w:sdtPr>
@@ -232,7 +232,13 @@
                                     <w:rPr>
                                       <w:color w:val="FFFFFF" w:themeColor="background1"/>
                                     </w:rPr>
-                                    <w:t>20</w:t>
+                                    <w:t>2</w:t>
+                                  </w:r>
+                                  <w:r>
+                                    <w:rPr>
+                                      <w:color w:val="FFFFFF" w:themeColor="background1"/>
+                                    </w:rPr>
+                                    <w:t>1</w:t>
                                   </w:r>
                                 </w:p>
                               </w:txbxContent>
@@ -440,7 +446,13 @@
                               <w:rPr>
                                 <w:color w:val="FFFFFF" w:themeColor="background1"/>
                               </w:rPr>
-                              <w:t>20</w:t>
+                              <w:t>2</w:t>
+                            </w:r>
+                            <w:r>
+                              <w:rPr>
+                                <w:color w:val="FFFFFF" w:themeColor="background1"/>
+                              </w:rPr>
+                              <w:t>1</w:t>
                             </w:r>
                           </w:p>
                         </w:txbxContent>
@@ -650,7 +662,19 @@
         <w:rPr>
           <w:i/>
         </w:rPr>
-        <w:t xml:space="preserve">t have to use any part of this template, but the report you write should in the end somehow </w:t>
+        <w:t>t have to use any part</w:t>
+      </w:r>
+      <w:r>
+        <w:rPr>
+          <w:i/>
+        </w:rPr>
+        <w:t>s</w:t>
+      </w:r>
+      <w:r>
+        <w:rPr>
+          <w:i/>
+        </w:rPr>
+        <w:t xml:space="preserve"> of this template, but the report you write should in the end somehow </w:t>
       </w:r>
       <w:r>
         <w:rPr>
@@ -719,6 +743,26 @@
           <w:i/>
         </w:rPr>
         <w:t>This page should be removed.</w:t>
+      </w:r>
+      <w:r>
+        <w:rPr>
+          <w:i/>
+        </w:rPr>
+        <w:t xml:space="preserve"> (Note: it </w:t>
+      </w:r>
+      <w:r>
+        <w:rPr>
+          <w:b/>
+          <w:bCs/>
+          <w:i/>
+        </w:rPr>
+        <w:t>doesn't</w:t>
+      </w:r>
+      <w:r>
+        <w:rPr>
+          <w:i/>
+        </w:rPr>
+        <w:t xml:space="preserve"> say "Only the text on this page should be removed").</w:t>
       </w:r>
     </w:p>
     <w:p>
@@ -759,21 +803,7 @@
         <w:rPr>
           <w:i/>
         </w:rPr>
-        <w:t>(</w:t>
-      </w:r>
-      <w:proofErr w:type="gramStart"/>
-      <w:r>
-        <w:rPr>
-          <w:i/>
-        </w:rPr>
-        <w:t>it's</w:t>
-      </w:r>
-      <w:proofErr w:type="gramEnd"/>
-      <w:r>
-        <w:rPr>
-          <w:i/>
-        </w:rPr>
-        <w:t xml:space="preserve"> amazing</w:t>
+        <w:t>(it's amazing</w:t>
       </w:r>
       <w:r>
         <w:rPr>
@@ -791,7 +821,13 @@
         <w:rPr>
           <w:i/>
         </w:rPr>
-        <w:t>before they have read it</w:t>
+        <w:t>before they have read</w:t>
+      </w:r>
+      <w:r>
+        <w:rPr>
+          <w:i/>
+        </w:rPr>
+        <w:t>/understood it</w:t>
       </w:r>
       <w:r>
         <w:rPr>
@@ -1235,7 +1271,19 @@
         <w:rPr>
           <w:i/>
         </w:rPr>
-        <w:t xml:space="preserve">your project work. </w:t>
+        <w:t>your projec</w:t>
+      </w:r>
+      <w:r>
+        <w:rPr>
+          <w:i/>
+        </w:rPr>
+        <w:t>t here</w:t>
+      </w:r>
+      <w:r>
+        <w:rPr>
+          <w:i/>
+        </w:rPr>
+        <w:t xml:space="preserve">. </w:t>
       </w:r>
       <w:r>
         <w:rPr>
@@ -1423,13 +1471,32 @@
         <w:rPr>
           <w:i/>
         </w:rPr>
-        <w:t xml:space="preserve">It is good if you can </w:t>
-      </w:r>
-      <w:r>
-        <w:rPr>
-          <w:i/>
-        </w:rPr>
-        <w:t>add</w:t>
+        <w:t xml:space="preserve">Especially, all projects are about solving a problem of some kind. Focus on describing the problem, and then derive and describe which features your solution need to contain to solve the problem in a good way. </w:t>
+      </w:r>
+    </w:p>
+    <w:p>
+      <w:pPr>
+        <w:rPr>
+          <w:i/>
+        </w:rPr>
+      </w:pPr>
+      <w:r>
+        <w:rPr>
+          <w:i/>
+        </w:rPr>
+        <w:t>Use at least one</w:t>
+      </w:r>
+      <w:r>
+        <w:rPr>
+          <w:i/>
+        </w:rPr>
+        <w:t xml:space="preserve"> UML use case diagram </w:t>
+      </w:r>
+      <w:r>
+        <w:rPr>
+          <w:i/>
+        </w:rPr>
+        <w:t>that visualizes how end users will use</w:t>
       </w:r>
       <w:r>
         <w:rPr>
@@ -1441,31 +1508,13 @@
         <w:rPr>
           <w:i/>
         </w:rPr>
-        <w:t>a</w:t>
-      </w:r>
-      <w:r>
-        <w:rPr>
-          <w:i/>
-        </w:rPr>
-        <w:t xml:space="preserve"> UML use case diagrams </w:t>
-      </w:r>
-      <w:r>
-        <w:rPr>
-          <w:i/>
-        </w:rPr>
-        <w:t>that visualizes how the end users will use</w:t>
-      </w:r>
-      <w:r>
-        <w:rPr>
-          <w:i/>
-        </w:rPr>
-        <w:t xml:space="preserve"> </w:t>
-      </w:r>
-      <w:r>
-        <w:rPr>
-          <w:i/>
-        </w:rPr>
-        <w:t>the website</w:t>
+        <w:t>your</w:t>
+      </w:r>
+      <w:r>
+        <w:rPr>
+          <w:i/>
+        </w:rPr>
+        <w:t xml:space="preserve"> website</w:t>
       </w:r>
       <w:r>
         <w:rPr>
@@ -1479,7 +1528,21 @@
             <w:rStyle w:val="Hyperlink"/>
             <w:i/>
           </w:rPr>
-          <w:t>https://www.conceptdraw.com/resources/images/solutions-screens/diagramming/UML_Use_Case_Diagram.png</w:t>
+          <w:t>https://www.conceptdraw.com/resources/images/solutions-screens/diagramming/UML_Use_Case_</w:t>
+        </w:r>
+        <w:r>
+          <w:rPr>
+            <w:rStyle w:val="Hyperlink"/>
+            <w:i/>
+          </w:rPr>
+          <w:t>D</w:t>
+        </w:r>
+        <w:r>
+          <w:rPr>
+            <w:rStyle w:val="Hyperlink"/>
+            <w:i/>
+          </w:rPr>
+          <w:t>iagram.png</w:t>
         </w:r>
       </w:hyperlink>
       <w:r>
@@ -1488,6 +1551,26 @@
         </w:rPr>
         <w:t>.</w:t>
       </w:r>
+      <w:r>
+        <w:rPr>
+          <w:i/>
+        </w:rPr>
+        <w:t xml:space="preserve"> </w:t>
+      </w:r>
+      <w:r>
+        <w:rPr>
+          <w:b/>
+          <w:bCs/>
+          <w:i/>
+        </w:rPr>
+        <w:t>DO NOT</w:t>
+      </w:r>
+      <w:r>
+        <w:rPr>
+          <w:i/>
+        </w:rPr>
+        <w:t xml:space="preserve"> invent your own notations for your diagrams, stick to well-known notations.</w:t>
+      </w:r>
     </w:p>
     <w:p>
       <w:pPr>
@@ -1517,7 +1600,7 @@
         <w:rPr>
           <w:i/>
         </w:rPr>
-        <w:t>the project before should a have a good understanding of what it is about.</w:t>
+        <w:t>the project before should have a good understanding of what it is about.</w:t>
       </w:r>
       <w:r>
         <w:rPr>
@@ -1536,6 +1619,39 @@
           <w:i/>
         </w:rPr>
         <w:t>, they just need to continue reading the rest of the report.</w:t>
+      </w:r>
+    </w:p>
+    <w:p>
+      <w:pPr>
+        <w:rPr>
+          <w:i/>
+        </w:rPr>
+      </w:pPr>
+      <w:r>
+        <w:rPr>
+          <w:i/>
+        </w:rPr>
+        <w:t>Anyone should be able to read this chapter and understand what is written here</w:t>
+      </w:r>
+      <w:r>
+        <w:rPr>
+          <w:i/>
+        </w:rPr>
+        <w:t xml:space="preserve">, even you grandpa, so don't use very technical terms unless you </w:t>
+      </w:r>
+      <w:proofErr w:type="gramStart"/>
+      <w:r>
+        <w:rPr>
+          <w:i/>
+        </w:rPr>
+        <w:t>have to</w:t>
+      </w:r>
+      <w:proofErr w:type="gramEnd"/>
+      <w:r>
+        <w:rPr>
+          <w:i/>
+        </w:rPr>
+        <w:t>.</w:t>
       </w:r>
     </w:p>
     <w:p>
@@ -1688,6 +1804,26 @@
           <w:i/>
         </w:rPr>
         <w:t>.</w:t>
+      </w:r>
+      <w:r>
+        <w:rPr>
+          <w:i/>
+        </w:rPr>
+        <w:t xml:space="preserve"> </w:t>
+      </w:r>
+      <w:r>
+        <w:rPr>
+          <w:b/>
+          <w:bCs/>
+          <w:i/>
+        </w:rPr>
+        <w:t>DO NOT</w:t>
+      </w:r>
+      <w:r>
+        <w:rPr>
+          <w:i/>
+        </w:rPr>
+        <w:t xml:space="preserve"> describe implementation details of the individual components, you have other chapters for that.</w:t>
       </w:r>
     </w:p>
     <w:p>
@@ -1805,7 +1941,31 @@
         <w:rPr>
           <w:i/>
         </w:rPr>
-        <w:t xml:space="preserve">Visualize the resource in an ER diagram, such as the one found at </w:t>
+        <w:t>Visualize the resource in an ER diagram</w:t>
+      </w:r>
+      <w:r>
+        <w:rPr>
+          <w:i/>
+        </w:rPr>
+        <w:t xml:space="preserve"> or similar</w:t>
+      </w:r>
+      <w:r>
+        <w:rPr>
+          <w:i/>
+        </w:rPr>
+        <w:t xml:space="preserve">, </w:t>
+      </w:r>
+      <w:r>
+        <w:rPr>
+          <w:i/>
+        </w:rPr>
+        <w:t>for example as</w:t>
+      </w:r>
+      <w:r>
+        <w:rPr>
+          <w:i/>
+        </w:rPr>
+        <w:t xml:space="preserve"> the one found at </w:t>
       </w:r>
       <w:hyperlink r:id="rId10" w:history="1">
         <w:r>
@@ -1813,14 +1973,28 @@
             <w:rStyle w:val="Hyperlink"/>
             <w:i/>
           </w:rPr>
-          <w:t>https://www.lucidchart.com/pages/templates/er-diagram/er-diagram-example-template</w:t>
+          <w:t>https://www.researchgate.net/figure/Database-Schema-for-storing-the-processed-version-of-BBC-News-dataset_fig5_339</w:t>
+        </w:r>
+        <w:r>
+          <w:rPr>
+            <w:rStyle w:val="Hyperlink"/>
+            <w:i/>
+          </w:rPr>
+          <w:t>1</w:t>
+        </w:r>
+        <w:r>
+          <w:rPr>
+            <w:rStyle w:val="Hyperlink"/>
+            <w:i/>
+          </w:rPr>
+          <w:t>68671</w:t>
         </w:r>
       </w:hyperlink>
       <w:r>
         <w:rPr>
           <w:i/>
         </w:rPr>
-        <w:t xml:space="preserve">. </w:t>
+        <w:t>.</w:t>
       </w:r>
     </w:p>
     <w:p>
@@ -1869,7 +2043,7 @@
         <w:rPr>
           <w:i/>
         </w:rPr>
-        <w:t>in</w:t>
+        <w:t>on</w:t>
       </w:r>
       <w:r>
         <w:rPr>
@@ -1929,7 +2103,31 @@
         <w:rPr>
           <w:i/>
         </w:rPr>
-        <w:t>what she needs to do if she wants to change the resources or add more type of resources (e.g. know how to add a new table to the database with a relation to an existing table in the database).</w:t>
+        <w:t>what she needs to do if she wants to change the resources or add more type of resources (</w:t>
+      </w:r>
+      <w:r>
+        <w:rPr>
+          <w:i/>
+        </w:rPr>
+        <w:t>e.g.,</w:t>
+      </w:r>
+      <w:r>
+        <w:rPr>
+          <w:i/>
+        </w:rPr>
+        <w:t xml:space="preserve"> know how to add a new table to the database with a relation to an existing table in the database</w:t>
+      </w:r>
+      <w:r>
+        <w:rPr>
+          <w:i/>
+        </w:rPr>
+        <w:t>, etc.</w:t>
+      </w:r>
+      <w:r>
+        <w:rPr>
+          <w:i/>
+        </w:rPr>
+        <w:t>).</w:t>
       </w:r>
     </w:p>
     <w:p>
@@ -1966,7 +2164,19 @@
         <w:rPr>
           <w:i/>
         </w:rPr>
-        <w:t xml:space="preserve">Describe the graphical user interface. </w:t>
+        <w:t>Describe the graphical user interface</w:t>
+      </w:r>
+      <w:r>
+        <w:rPr>
+          <w:i/>
+        </w:rPr>
+        <w:t xml:space="preserve"> of the website</w:t>
+      </w:r>
+      <w:r>
+        <w:rPr>
+          <w:i/>
+        </w:rPr>
+        <w:t xml:space="preserve">. </w:t>
       </w:r>
       <w:r>
         <w:rPr>
@@ -2009,6 +2219,12 @@
           <w:i/>
         </w:rPr>
         <w:t>pictures</w:t>
+      </w:r>
+      <w:r>
+        <w:rPr>
+          <w:i/>
+        </w:rPr>
+        <w:t>,</w:t>
       </w:r>
       <w:r>
         <w:rPr>
@@ -2348,7 +2564,19 @@
         <w:rPr>
           <w:i/>
         </w:rPr>
-        <w:t>understand how the end users will be able to accomplish their goals through the graphical user interface.</w:t>
+        <w:t>understand how the end users will be able to accomplish their goals</w:t>
+      </w:r>
+      <w:r>
+        <w:rPr>
+          <w:i/>
+        </w:rPr>
+        <w:t xml:space="preserve"> (use-cases from your use-case diagram)</w:t>
+      </w:r>
+      <w:r>
+        <w:rPr>
+          <w:i/>
+        </w:rPr>
+        <w:t xml:space="preserve"> through the graphical user interface.</w:t>
       </w:r>
     </w:p>
     <w:p>
@@ -2491,49 +2719,7 @@
         <w:rPr>
           <w:i/>
         </w:rPr>
-        <w:t xml:space="preserve">Security is a very important topic when it comes to web applications. Having a sub-chapter here that describes all security </w:t>
-      </w:r>
-      <w:r>
-        <w:rPr>
-          <w:i/>
-        </w:rPr>
-        <w:t>vulnerabilities</w:t>
-      </w:r>
-      <w:r>
-        <w:rPr>
-          <w:i/>
-        </w:rPr>
-        <w:t xml:space="preserve"> you have thought of (e.g. using HTTPS (and why), hashing password</w:t>
-      </w:r>
-      <w:r>
-        <w:rPr>
-          <w:i/>
-        </w:rPr>
-        <w:t>s</w:t>
-      </w:r>
-      <w:r>
-        <w:rPr>
-          <w:i/>
-        </w:rPr>
-        <w:t xml:space="preserve"> (and why), XSS</w:t>
-      </w:r>
-      <w:r>
-        <w:rPr>
-          <w:i/>
-        </w:rPr>
-        <w:t>, cookies, session ids, ...</w:t>
-      </w:r>
-      <w:r>
-        <w:rPr>
-          <w:i/>
-        </w:rPr>
-        <w:t>)</w:t>
-      </w:r>
-      <w:r>
-        <w:rPr>
-          <w:i/>
-        </w:rPr>
-        <w:t xml:space="preserve"> is probably a good idea. It's probably a good idea to have some more sub-chapters as well, but you can figure out them on your own.</w:t>
+        <w:t>Try to use many figures. They are much easier to read than a wall of text. Use text to explain details that can't easily be visualized in a figure. File structure, code structure (functions, classes, etc.) can be visualized using various types of UML diagrams, etc.</w:t>
       </w:r>
     </w:p>
     <w:p>
@@ -2546,27 +2732,49 @@
         <w:rPr>
           <w:i/>
         </w:rPr>
-        <w:t xml:space="preserve">Try to use many figures. </w:t>
-      </w:r>
-      <w:r>
-        <w:rPr>
-          <w:i/>
-        </w:rPr>
-        <w:t xml:space="preserve">They are much easier to read than a wall of text. Use text to explain details that </w:t>
-      </w:r>
-      <w:proofErr w:type="gramStart"/>
-      <w:r>
-        <w:rPr>
-          <w:i/>
-        </w:rPr>
-        <w:t>can't</w:t>
-      </w:r>
-      <w:proofErr w:type="gramEnd"/>
-      <w:r>
-        <w:rPr>
-          <w:i/>
-        </w:rPr>
-        <w:t xml:space="preserve"> easily be visualized in a figure.</w:t>
+        <w:t xml:space="preserve">Security is a very important topic when it comes to web applications. Having a sub-chapter here that describes all security </w:t>
+      </w:r>
+      <w:r>
+        <w:rPr>
+          <w:i/>
+        </w:rPr>
+        <w:t>vulnerabilities</w:t>
+      </w:r>
+      <w:r>
+        <w:rPr>
+          <w:i/>
+        </w:rPr>
+        <w:t xml:space="preserve"> you have thought of (e.g. using HTTPS (and why), hashing password</w:t>
+      </w:r>
+      <w:r>
+        <w:rPr>
+          <w:i/>
+        </w:rPr>
+        <w:t>s</w:t>
+      </w:r>
+      <w:r>
+        <w:rPr>
+          <w:i/>
+        </w:rPr>
+        <w:t xml:space="preserve"> (and why), XSS</w:t>
+      </w:r>
+      <w:r>
+        <w:rPr>
+          <w:i/>
+        </w:rPr>
+        <w:t>, cookies, session ids, ...</w:t>
+      </w:r>
+      <w:r>
+        <w:rPr>
+          <w:i/>
+        </w:rPr>
+        <w:t>)</w:t>
+      </w:r>
+      <w:r>
+        <w:rPr>
+          <w:i/>
+        </w:rPr>
+        <w:t xml:space="preserve"> is probably a good idea. It's probably a good idea to have some more sub-chapters as well, but you can figure out them on your own.</w:t>
       </w:r>
     </w:p>
     <w:p>
@@ -2603,7 +2811,7 @@
 </file>
 
 <file path=word/endnotes.xml><?xml version="1.0" encoding="utf-8"?>
-<w:endnotes xmlns:wpc="http://schemas.microsoft.com/office/word/2010/wordprocessingCanvas" xmlns:cx="http://schemas.microsoft.com/office/drawing/2014/chartex" xmlns:cx1="http://schemas.microsoft.com/office/drawing/2015/9/8/chartex" xmlns:cx2="http://schemas.microsoft.com/office/drawing/2015/10/21/chartex" xmlns:cx3="http://schemas.microsoft.com/office/drawing/2016/5/9/chartex" xmlns:cx4="http://schemas.microsoft.com/office/drawing/2016/5/10/chartex" xmlns:cx5="http://schemas.microsoft.com/office/drawing/2016/5/11/chartex" xmlns:cx6="http://schemas.microsoft.com/office/drawing/2016/5/12/chartex" xmlns:cx7="http://schemas.microsoft.com/office/drawing/2016/5/13/chartex" xmlns:cx8="http://schemas.microsoft.com/office/drawing/2016/5/14/chartex" xmlns:mc="http://schemas.openxmlformats.org/markup-compatibility/2006" xmlns:aink="http://schemas.microsoft.com/office/drawing/2016/ink" xmlns:am3d="http://schemas.microsoft.com/office/drawing/2017/model3d" xmlns:o="urn:schemas-microsoft-com:office:office" xmlns:r="http://schemas.openxmlformats.org/officeDocument/2006/relationships" xmlns:m="http://schemas.openxmlformats.org/officeDocument/2006/math" xmlns:v="urn:schemas-microsoft-com:vml" xmlns:wp14="http://schemas.microsoft.com/office/word/2010/wordprocessingDrawing" xmlns:wp="http://schemas.openxmlformats.org/drawingml/2006/wordprocessingDrawing" xmlns:w10="urn:schemas-microsoft-com:office:word" xmlns:w="http://schemas.openxmlformats.org/wordprocessingml/2006/main" xmlns:w14="http://schemas.microsoft.com/office/word/2010/wordml" xmlns:w15="http://schemas.microsoft.com/office/word/2012/wordml" xmlns:w16cex="http://schemas.microsoft.com/office/word/2018/wordml/cex" xmlns:w16cid="http://schemas.microsoft.com/office/word/2016/wordml/cid" xmlns:w16="http://schemas.microsoft.com/office/word/2018/wordml" xmlns:w16se="http://schemas.microsoft.com/office/word/2015/wordml/symex" xmlns:wpg="http://schemas.microsoft.com/office/word/2010/wordprocessingGroup" xmlns:wpi="http://schemas.microsoft.com/office/word/2010/wordprocessingInk" xmlns:wne="http://schemas.microsoft.com/office/word/2006/wordml" xmlns:wps="http://schemas.microsoft.com/office/word/2010/wordprocessingShape" mc:Ignorable="w14 w15 w16se w16cid w16 w16cex wp14">
+<w:endnotes xmlns:wpc="http://schemas.microsoft.com/office/word/2010/wordprocessingCanvas" xmlns:cx="http://schemas.microsoft.com/office/drawing/2014/chartex" xmlns:cx1="http://schemas.microsoft.com/office/drawing/2015/9/8/chartex" xmlns:cx2="http://schemas.microsoft.com/office/drawing/2015/10/21/chartex" xmlns:cx3="http://schemas.microsoft.com/office/drawing/2016/5/9/chartex" xmlns:cx4="http://schemas.microsoft.com/office/drawing/2016/5/10/chartex" xmlns:cx5="http://schemas.microsoft.com/office/drawing/2016/5/11/chartex" xmlns:cx6="http://schemas.microsoft.com/office/drawing/2016/5/12/chartex" xmlns:cx7="http://schemas.microsoft.com/office/drawing/2016/5/13/chartex" xmlns:cx8="http://schemas.microsoft.com/office/drawing/2016/5/14/chartex" xmlns:mc="http://schemas.openxmlformats.org/markup-compatibility/2006" xmlns:aink="http://schemas.microsoft.com/office/drawing/2016/ink" xmlns:am3d="http://schemas.microsoft.com/office/drawing/2017/model3d" xmlns:o="urn:schemas-microsoft-com:office:office" xmlns:r="http://schemas.openxmlformats.org/officeDocument/2006/relationships" xmlns:m="http://schemas.openxmlformats.org/officeDocument/2006/math" xmlns:v="urn:schemas-microsoft-com:vml" xmlns:wp14="http://schemas.microsoft.com/office/word/2010/wordprocessingDrawing" xmlns:wp="http://schemas.openxmlformats.org/drawingml/2006/wordprocessingDrawing" xmlns:w10="urn:schemas-microsoft-com:office:word" xmlns:w="http://schemas.openxmlformats.org/wordprocessingml/2006/main" xmlns:w14="http://schemas.microsoft.com/office/word/2010/wordml" xmlns:w15="http://schemas.microsoft.com/office/word/2012/wordml" xmlns:w16cex="http://schemas.microsoft.com/office/word/2018/wordml/cex" xmlns:w16cid="http://schemas.microsoft.com/office/word/2016/wordml/cid" xmlns:w16="http://schemas.microsoft.com/office/word/2018/wordml" xmlns:w16sdtdh="http://schemas.microsoft.com/office/word/2020/wordml/sdtdatahash" xmlns:w16se="http://schemas.microsoft.com/office/word/2015/wordml/symex" xmlns:wpg="http://schemas.microsoft.com/office/word/2010/wordprocessingGroup" xmlns:wpi="http://schemas.microsoft.com/office/word/2010/wordprocessingInk" xmlns:wne="http://schemas.microsoft.com/office/word/2006/wordml" xmlns:wps="http://schemas.microsoft.com/office/word/2010/wordprocessingShape" mc:Ignorable="w14 w15 w16se w16cid w16 w16cex w16sdtdh wp14">
   <w:endnote w:type="separator" w:id="-1">
     <w:p>
       <w:pPr>
@@ -2628,7 +2836,7 @@
 </file>
 
 <file path=word/footer1.xml><?xml version="1.0" encoding="utf-8"?>
-<w:ftr xmlns:wpc="http://schemas.microsoft.com/office/word/2010/wordprocessingCanvas" xmlns:cx="http://schemas.microsoft.com/office/drawing/2014/chartex" xmlns:cx1="http://schemas.microsoft.com/office/drawing/2015/9/8/chartex" xmlns:cx2="http://schemas.microsoft.com/office/drawing/2015/10/21/chartex" xmlns:cx3="http://schemas.microsoft.com/office/drawing/2016/5/9/chartex" xmlns:cx4="http://schemas.microsoft.com/office/drawing/2016/5/10/chartex" xmlns:cx5="http://schemas.microsoft.com/office/drawing/2016/5/11/chartex" xmlns:cx6="http://schemas.microsoft.com/office/drawing/2016/5/12/chartex" xmlns:cx7="http://schemas.microsoft.com/office/drawing/2016/5/13/chartex" xmlns:cx8="http://schemas.microsoft.com/office/drawing/2016/5/14/chartex" xmlns:mc="http://schemas.openxmlformats.org/markup-compatibility/2006" xmlns:aink="http://schemas.microsoft.com/office/drawing/2016/ink" xmlns:am3d="http://schemas.microsoft.com/office/drawing/2017/model3d" xmlns:o="urn:schemas-microsoft-com:office:office" xmlns:r="http://schemas.openxmlformats.org/officeDocument/2006/relationships" xmlns:m="http://schemas.openxmlformats.org/officeDocument/2006/math" xmlns:v="urn:schemas-microsoft-com:vml" xmlns:wp14="http://schemas.microsoft.com/office/word/2010/wordprocessingDrawing" xmlns:wp="http://schemas.openxmlformats.org/drawingml/2006/wordprocessingDrawing" xmlns:w10="urn:schemas-microsoft-com:office:word" xmlns:w="http://schemas.openxmlformats.org/wordprocessingml/2006/main" xmlns:w14="http://schemas.microsoft.com/office/word/2010/wordml" xmlns:w15="http://schemas.microsoft.com/office/word/2012/wordml" xmlns:w16cex="http://schemas.microsoft.com/office/word/2018/wordml/cex" xmlns:w16cid="http://schemas.microsoft.com/office/word/2016/wordml/cid" xmlns:w16="http://schemas.microsoft.com/office/word/2018/wordml" xmlns:w16se="http://schemas.microsoft.com/office/word/2015/wordml/symex" xmlns:wpg="http://schemas.microsoft.com/office/word/2010/wordprocessingGroup" xmlns:wpi="http://schemas.microsoft.com/office/word/2010/wordprocessingInk" xmlns:wne="http://schemas.microsoft.com/office/word/2006/wordml" xmlns:wps="http://schemas.microsoft.com/office/word/2010/wordprocessingShape" mc:Ignorable="w14 w15 w16se w16cid w16 w16cex wp14">
+<w:ftr xmlns:wpc="http://schemas.microsoft.com/office/word/2010/wordprocessingCanvas" xmlns:cx="http://schemas.microsoft.com/office/drawing/2014/chartex" xmlns:cx1="http://schemas.microsoft.com/office/drawing/2015/9/8/chartex" xmlns:cx2="http://schemas.microsoft.com/office/drawing/2015/10/21/chartex" xmlns:cx3="http://schemas.microsoft.com/office/drawing/2016/5/9/chartex" xmlns:cx4="http://schemas.microsoft.com/office/drawing/2016/5/10/chartex" xmlns:cx5="http://schemas.microsoft.com/office/drawing/2016/5/11/chartex" xmlns:cx6="http://schemas.microsoft.com/office/drawing/2016/5/12/chartex" xmlns:cx7="http://schemas.microsoft.com/office/drawing/2016/5/13/chartex" xmlns:cx8="http://schemas.microsoft.com/office/drawing/2016/5/14/chartex" xmlns:mc="http://schemas.openxmlformats.org/markup-compatibility/2006" xmlns:aink="http://schemas.microsoft.com/office/drawing/2016/ink" xmlns:am3d="http://schemas.microsoft.com/office/drawing/2017/model3d" xmlns:o="urn:schemas-microsoft-com:office:office" xmlns:r="http://schemas.openxmlformats.org/officeDocument/2006/relationships" xmlns:m="http://schemas.openxmlformats.org/officeDocument/2006/math" xmlns:v="urn:schemas-microsoft-com:vml" xmlns:wp14="http://schemas.microsoft.com/office/word/2010/wordprocessingDrawing" xmlns:wp="http://schemas.openxmlformats.org/drawingml/2006/wordprocessingDrawing" xmlns:w10="urn:schemas-microsoft-com:office:word" xmlns:w="http://schemas.openxmlformats.org/wordprocessingml/2006/main" xmlns:w14="http://schemas.microsoft.com/office/word/2010/wordml" xmlns:w15="http://schemas.microsoft.com/office/word/2012/wordml" xmlns:w16cex="http://schemas.microsoft.com/office/word/2018/wordml/cex" xmlns:w16cid="http://schemas.microsoft.com/office/word/2016/wordml/cid" xmlns:w16="http://schemas.microsoft.com/office/word/2018/wordml" xmlns:w16sdtdh="http://schemas.microsoft.com/office/word/2020/wordml/sdtdatahash" xmlns:w16se="http://schemas.microsoft.com/office/word/2015/wordml/symex" xmlns:wpg="http://schemas.microsoft.com/office/word/2010/wordprocessingGroup" xmlns:wpi="http://schemas.microsoft.com/office/word/2010/wordprocessingInk" xmlns:wne="http://schemas.microsoft.com/office/word/2006/wordml" xmlns:wps="http://schemas.microsoft.com/office/word/2010/wordprocessingShape" mc:Ignorable="w14 w15 w16se w16cid w16 w16cex w16sdtdh wp14">
   <w:p>
     <w:pPr>
       <w:pStyle w:val="Footer"/>
@@ -2689,7 +2897,7 @@
 </file>
 
 <file path=word/footnotes.xml><?xml version="1.0" encoding="utf-8"?>
-<w:footnotes xmlns:wpc="http://schemas.microsoft.com/office/word/2010/wordprocessingCanvas" xmlns:cx="http://schemas.microsoft.com/office/drawing/2014/chartex" xmlns:cx1="http://schemas.microsoft.com/office/drawing/2015/9/8/chartex" xmlns:cx2="http://schemas.microsoft.com/office/drawing/2015/10/21/chartex" xmlns:cx3="http://schemas.microsoft.com/office/drawing/2016/5/9/chartex" xmlns:cx4="http://schemas.microsoft.com/office/drawing/2016/5/10/chartex" xmlns:cx5="http://schemas.microsoft.com/office/drawing/2016/5/11/chartex" xmlns:cx6="http://schemas.microsoft.com/office/drawing/2016/5/12/chartex" xmlns:cx7="http://schemas.microsoft.com/office/drawing/2016/5/13/chartex" xmlns:cx8="http://schemas.microsoft.com/office/drawing/2016/5/14/chartex" xmlns:mc="http://schemas.openxmlformats.org/markup-compatibility/2006" xmlns:aink="http://schemas.microsoft.com/office/drawing/2016/ink" xmlns:am3d="http://schemas.microsoft.com/office/drawing/2017/model3d" xmlns:o="urn:schemas-microsoft-com:office:office" xmlns:r="http://schemas.openxmlformats.org/officeDocument/2006/relationships" xmlns:m="http://schemas.openxmlformats.org/officeDocument/2006/math" xmlns:v="urn:schemas-microsoft-com:vml" xmlns:wp14="http://schemas.microsoft.com/office/word/2010/wordprocessingDrawing" xmlns:wp="http://schemas.openxmlformats.org/drawingml/2006/wordprocessingDrawing" xmlns:w10="urn:schemas-microsoft-com:office:word" xmlns:w="http://schemas.openxmlformats.org/wordprocessingml/2006/main" xmlns:w14="http://schemas.microsoft.com/office/word/2010/wordml" xmlns:w15="http://schemas.microsoft.com/office/word/2012/wordml" xmlns:w16cex="http://schemas.microsoft.com/office/word/2018/wordml/cex" xmlns:w16cid="http://schemas.microsoft.com/office/word/2016/wordml/cid" xmlns:w16="http://schemas.microsoft.com/office/word/2018/wordml" xmlns:w16se="http://schemas.microsoft.com/office/word/2015/wordml/symex" xmlns:wpg="http://schemas.microsoft.com/office/word/2010/wordprocessingGroup" xmlns:wpi="http://schemas.microsoft.com/office/word/2010/wordprocessingInk" xmlns:wne="http://schemas.microsoft.com/office/word/2006/wordml" xmlns:wps="http://schemas.microsoft.com/office/word/2010/wordprocessingShape" mc:Ignorable="w14 w15 w16se w16cid w16 w16cex wp14">
+<w:footnotes xmlns:wpc="http://schemas.microsoft.com/office/word/2010/wordprocessingCanvas" xmlns:cx="http://schemas.microsoft.com/office/drawing/2014/chartex" xmlns:cx1="http://schemas.microsoft.com/office/drawing/2015/9/8/chartex" xmlns:cx2="http://schemas.microsoft.com/office/drawing/2015/10/21/chartex" xmlns:cx3="http://schemas.microsoft.com/office/drawing/2016/5/9/chartex" xmlns:cx4="http://schemas.microsoft.com/office/drawing/2016/5/10/chartex" xmlns:cx5="http://schemas.microsoft.com/office/drawing/2016/5/11/chartex" xmlns:cx6="http://schemas.microsoft.com/office/drawing/2016/5/12/chartex" xmlns:cx7="http://schemas.microsoft.com/office/drawing/2016/5/13/chartex" xmlns:cx8="http://schemas.microsoft.com/office/drawing/2016/5/14/chartex" xmlns:mc="http://schemas.openxmlformats.org/markup-compatibility/2006" xmlns:aink="http://schemas.microsoft.com/office/drawing/2016/ink" xmlns:am3d="http://schemas.microsoft.com/office/drawing/2017/model3d" xmlns:o="urn:schemas-microsoft-com:office:office" xmlns:r="http://schemas.openxmlformats.org/officeDocument/2006/relationships" xmlns:m="http://schemas.openxmlformats.org/officeDocument/2006/math" xmlns:v="urn:schemas-microsoft-com:vml" xmlns:wp14="http://schemas.microsoft.com/office/word/2010/wordprocessingDrawing" xmlns:wp="http://schemas.openxmlformats.org/drawingml/2006/wordprocessingDrawing" xmlns:w10="urn:schemas-microsoft-com:office:word" xmlns:w="http://schemas.openxmlformats.org/wordprocessingml/2006/main" xmlns:w14="http://schemas.microsoft.com/office/word/2010/wordml" xmlns:w15="http://schemas.microsoft.com/office/word/2012/wordml" xmlns:w16cex="http://schemas.microsoft.com/office/word/2018/wordml/cex" xmlns:w16cid="http://schemas.microsoft.com/office/word/2016/wordml/cid" xmlns:w16="http://schemas.microsoft.com/office/word/2018/wordml" xmlns:w16sdtdh="http://schemas.microsoft.com/office/word/2020/wordml/sdtdatahash" xmlns:w16se="http://schemas.microsoft.com/office/word/2015/wordml/symex" xmlns:wpg="http://schemas.microsoft.com/office/word/2010/wordprocessingGroup" xmlns:wpi="http://schemas.microsoft.com/office/word/2010/wordprocessingInk" xmlns:wne="http://schemas.microsoft.com/office/word/2006/wordml" xmlns:wps="http://schemas.microsoft.com/office/word/2010/wordprocessingShape" mc:Ignorable="w14 w15 w16se w16cid w16 w16cex w16sdtdh wp14">
   <w:footnote w:type="separator" w:id="-1">
     <w:p>
       <w:pPr>
@@ -2714,7 +2922,7 @@
 </file>
 
 <file path=word/header1.xml><?xml version="1.0" encoding="utf-8"?>
-<w:hdr xmlns:wpc="http://schemas.microsoft.com/office/word/2010/wordprocessingCanvas" xmlns:cx="http://schemas.microsoft.com/office/drawing/2014/chartex" xmlns:cx1="http://schemas.microsoft.com/office/drawing/2015/9/8/chartex" xmlns:cx2="http://schemas.microsoft.com/office/drawing/2015/10/21/chartex" xmlns:cx3="http://schemas.microsoft.com/office/drawing/2016/5/9/chartex" xmlns:cx4="http://schemas.microsoft.com/office/drawing/2016/5/10/chartex" xmlns:cx5="http://schemas.microsoft.com/office/drawing/2016/5/11/chartex" xmlns:cx6="http://schemas.microsoft.com/office/drawing/2016/5/12/chartex" xmlns:cx7="http://schemas.microsoft.com/office/drawing/2016/5/13/chartex" xmlns:cx8="http://schemas.microsoft.com/office/drawing/2016/5/14/chartex" xmlns:mc="http://schemas.openxmlformats.org/markup-compatibility/2006" xmlns:aink="http://schemas.microsoft.com/office/drawing/2016/ink" xmlns:am3d="http://schemas.microsoft.com/office/drawing/2017/model3d" xmlns:o="urn:schemas-microsoft-com:office:office" xmlns:r="http://schemas.openxmlformats.org/officeDocument/2006/relationships" xmlns:m="http://schemas.openxmlformats.org/officeDocument/2006/math" xmlns:v="urn:schemas-microsoft-com:vml" xmlns:wp14="http://schemas.microsoft.com/office/word/2010/wordprocessingDrawing" xmlns:wp="http://schemas.openxmlformats.org/drawingml/2006/wordprocessingDrawing" xmlns:w10="urn:schemas-microsoft-com:office:word" xmlns:w="http://schemas.openxmlformats.org/wordprocessingml/2006/main" xmlns:w14="http://schemas.microsoft.com/office/word/2010/wordml" xmlns:w15="http://schemas.microsoft.com/office/word/2012/wordml" xmlns:w16cex="http://schemas.microsoft.com/office/word/2018/wordml/cex" xmlns:w16cid="http://schemas.microsoft.com/office/word/2016/wordml/cid" xmlns:w16="http://schemas.microsoft.com/office/word/2018/wordml" xmlns:w16se="http://schemas.microsoft.com/office/word/2015/wordml/symex" xmlns:wpg="http://schemas.microsoft.com/office/word/2010/wordprocessingGroup" xmlns:wpi="http://schemas.microsoft.com/office/word/2010/wordprocessingInk" xmlns:wne="http://schemas.microsoft.com/office/word/2006/wordml" xmlns:wps="http://schemas.microsoft.com/office/word/2010/wordprocessingShape" mc:Ignorable="w14 w15 w16se w16cid w16 w16cex wp14">
+<w:hdr xmlns:wpc="http://schemas.microsoft.com/office/word/2010/wordprocessingCanvas" xmlns:cx="http://schemas.microsoft.com/office/drawing/2014/chartex" xmlns:cx1="http://schemas.microsoft.com/office/drawing/2015/9/8/chartex" xmlns:cx2="http://schemas.microsoft.com/office/drawing/2015/10/21/chartex" xmlns:cx3="http://schemas.microsoft.com/office/drawing/2016/5/9/chartex" xmlns:cx4="http://schemas.microsoft.com/office/drawing/2016/5/10/chartex" xmlns:cx5="http://schemas.microsoft.com/office/drawing/2016/5/11/chartex" xmlns:cx6="http://schemas.microsoft.com/office/drawing/2016/5/12/chartex" xmlns:cx7="http://schemas.microsoft.com/office/drawing/2016/5/13/chartex" xmlns:cx8="http://schemas.microsoft.com/office/drawing/2016/5/14/chartex" xmlns:mc="http://schemas.openxmlformats.org/markup-compatibility/2006" xmlns:aink="http://schemas.microsoft.com/office/drawing/2016/ink" xmlns:am3d="http://schemas.microsoft.com/office/drawing/2017/model3d" xmlns:o="urn:schemas-microsoft-com:office:office" xmlns:r="http://schemas.openxmlformats.org/officeDocument/2006/relationships" xmlns:m="http://schemas.openxmlformats.org/officeDocument/2006/math" xmlns:v="urn:schemas-microsoft-com:vml" xmlns:wp14="http://schemas.microsoft.com/office/word/2010/wordprocessingDrawing" xmlns:wp="http://schemas.openxmlformats.org/drawingml/2006/wordprocessingDrawing" xmlns:w10="urn:schemas-microsoft-com:office:word" xmlns:w="http://schemas.openxmlformats.org/wordprocessingml/2006/main" xmlns:w14="http://schemas.microsoft.com/office/word/2010/wordml" xmlns:w15="http://schemas.microsoft.com/office/word/2012/wordml" xmlns:w16cex="http://schemas.microsoft.com/office/word/2018/wordml/cex" xmlns:w16cid="http://schemas.microsoft.com/office/word/2016/wordml/cid" xmlns:w16="http://schemas.microsoft.com/office/word/2018/wordml" xmlns:w16sdtdh="http://schemas.microsoft.com/office/word/2020/wordml/sdtdatahash" xmlns:w16se="http://schemas.microsoft.com/office/word/2015/wordml/symex" xmlns:wpg="http://schemas.microsoft.com/office/word/2010/wordprocessingGroup" xmlns:wpi="http://schemas.microsoft.com/office/word/2010/wordprocessingInk" xmlns:wne="http://schemas.microsoft.com/office/word/2006/wordml" xmlns:wps="http://schemas.microsoft.com/office/word/2010/wordprocessingShape" mc:Ignorable="w14 w15 w16se w16cid w16 w16cex w16sdtdh wp14">
   <w:p>
     <w:pPr>
       <w:pStyle w:val="Header"/>
@@ -2729,14 +2937,17 @@
       <w:t>Jönköping University 20</w:t>
     </w:r>
     <w:r>
-      <w:t>20</w:t>
+      <w:t>2</w:t>
+    </w:r>
+    <w:r>
+      <w:t>1</w:t>
     </w:r>
   </w:p>
 </w:hdr>
 </file>
 
 <file path=word/numbering.xml><?xml version="1.0" encoding="utf-8"?>
-<w:numbering xmlns:wpc="http://schemas.microsoft.com/office/word/2010/wordprocessingCanvas" xmlns:cx="http://schemas.microsoft.com/office/drawing/2014/chartex" xmlns:cx1="http://schemas.microsoft.com/office/drawing/2015/9/8/chartex" xmlns:cx2="http://schemas.microsoft.com/office/drawing/2015/10/21/chartex" xmlns:cx3="http://schemas.microsoft.com/office/drawing/2016/5/9/chartex" xmlns:cx4="http://schemas.microsoft.com/office/drawing/2016/5/10/chartex" xmlns:cx5="http://schemas.microsoft.com/office/drawing/2016/5/11/chartex" xmlns:cx6="http://schemas.microsoft.com/office/drawing/2016/5/12/chartex" xmlns:cx7="http://schemas.microsoft.com/office/drawing/2016/5/13/chartex" xmlns:cx8="http://schemas.microsoft.com/office/drawing/2016/5/14/chartex" xmlns:mc="http://schemas.openxmlformats.org/markup-compatibility/2006" xmlns:aink="http://schemas.microsoft.com/office/drawing/2016/ink" xmlns:am3d="http://schemas.microsoft.com/office/drawing/2017/model3d" xmlns:o="urn:schemas-microsoft-com:office:office" xmlns:r="http://schemas.openxmlformats.org/officeDocument/2006/relationships" xmlns:m="http://schemas.openxmlformats.org/officeDocument/2006/math" xmlns:v="urn:schemas-microsoft-com:vml" xmlns:wp14="http://schemas.microsoft.com/office/word/2010/wordprocessingDrawing" xmlns:wp="http://schemas.openxmlformats.org/drawingml/2006/wordprocessingDrawing" xmlns:w10="urn:schemas-microsoft-com:office:word" xmlns:w="http://schemas.openxmlformats.org/wordprocessingml/2006/main" xmlns:w14="http://schemas.microsoft.com/office/word/2010/wordml" xmlns:w15="http://schemas.microsoft.com/office/word/2012/wordml" xmlns:w16cex="http://schemas.microsoft.com/office/word/2018/wordml/cex" xmlns:w16cid="http://schemas.microsoft.com/office/word/2016/wordml/cid" xmlns:w16="http://schemas.microsoft.com/office/word/2018/wordml" xmlns:w16se="http://schemas.microsoft.com/office/word/2015/wordml/symex" xmlns:wpg="http://schemas.microsoft.com/office/word/2010/wordprocessingGroup" xmlns:wpi="http://schemas.microsoft.com/office/word/2010/wordprocessingInk" xmlns:wne="http://schemas.microsoft.com/office/word/2006/wordml" xmlns:wps="http://schemas.microsoft.com/office/word/2010/wordprocessingShape" mc:Ignorable="w14 w15 w16se w16cid w16 w16cex wp14">
+<w:numbering xmlns:wpc="http://schemas.microsoft.com/office/word/2010/wordprocessingCanvas" xmlns:cx="http://schemas.microsoft.com/office/drawing/2014/chartex" xmlns:cx1="http://schemas.microsoft.com/office/drawing/2015/9/8/chartex" xmlns:cx2="http://schemas.microsoft.com/office/drawing/2015/10/21/chartex" xmlns:cx3="http://schemas.microsoft.com/office/drawing/2016/5/9/chartex" xmlns:cx4="http://schemas.microsoft.com/office/drawing/2016/5/10/chartex" xmlns:cx5="http://schemas.microsoft.com/office/drawing/2016/5/11/chartex" xmlns:cx6="http://schemas.microsoft.com/office/drawing/2016/5/12/chartex" xmlns:cx7="http://schemas.microsoft.com/office/drawing/2016/5/13/chartex" xmlns:cx8="http://schemas.microsoft.com/office/drawing/2016/5/14/chartex" xmlns:mc="http://schemas.openxmlformats.org/markup-compatibility/2006" xmlns:aink="http://schemas.microsoft.com/office/drawing/2016/ink" xmlns:am3d="http://schemas.microsoft.com/office/drawing/2017/model3d" xmlns:o="urn:schemas-microsoft-com:office:office" xmlns:r="http://schemas.openxmlformats.org/officeDocument/2006/relationships" xmlns:m="http://schemas.openxmlformats.org/officeDocument/2006/math" xmlns:v="urn:schemas-microsoft-com:vml" xmlns:wp14="http://schemas.microsoft.com/office/word/2010/wordprocessingDrawing" xmlns:wp="http://schemas.openxmlformats.org/drawingml/2006/wordprocessingDrawing" xmlns:w10="urn:schemas-microsoft-com:office:word" xmlns:w="http://schemas.openxmlformats.org/wordprocessingml/2006/main" xmlns:w14="http://schemas.microsoft.com/office/word/2010/wordml" xmlns:w15="http://schemas.microsoft.com/office/word/2012/wordml" xmlns:w16cex="http://schemas.microsoft.com/office/word/2018/wordml/cex" xmlns:w16cid="http://schemas.microsoft.com/office/word/2016/wordml/cid" xmlns:w16="http://schemas.microsoft.com/office/word/2018/wordml" xmlns:w16sdtdh="http://schemas.microsoft.com/office/word/2020/wordml/sdtdatahash" xmlns:w16se="http://schemas.microsoft.com/office/word/2015/wordml/symex" xmlns:wpg="http://schemas.microsoft.com/office/word/2010/wordprocessingGroup" xmlns:wpi="http://schemas.microsoft.com/office/word/2010/wordprocessingInk" xmlns:wne="http://schemas.microsoft.com/office/word/2006/wordml" xmlns:wps="http://schemas.microsoft.com/office/word/2010/wordprocessingShape" mc:Ignorable="w14 w15 w16se w16cid w16 w16cex w16sdtdh wp14">
   <w:abstractNum w:abstractNumId="0" w15:restartNumberingAfterBreak="0">
     <w:nsid w:val="1FEF5E39"/>
     <w:multiLevelType w:val="hybridMultilevel"/>
@@ -3205,7 +3416,7 @@
 </file>
 
 <file path=word/styles.xml><?xml version="1.0" encoding="utf-8"?>
-<w:styles xmlns:mc="http://schemas.openxmlformats.org/markup-compatibility/2006" xmlns:r="http://schemas.openxmlformats.org/officeDocument/2006/relationships" xmlns:w="http://schemas.openxmlformats.org/wordprocessingml/2006/main" xmlns:w14="http://schemas.microsoft.com/office/word/2010/wordml" xmlns:w15="http://schemas.microsoft.com/office/word/2012/wordml" xmlns:w16cex="http://schemas.microsoft.com/office/word/2018/wordml/cex" xmlns:w16cid="http://schemas.microsoft.com/office/word/2016/wordml/cid" xmlns:w16="http://schemas.microsoft.com/office/word/2018/wordml" xmlns:w16se="http://schemas.microsoft.com/office/word/2015/wordml/symex" mc:Ignorable="w14 w15 w16se w16cid w16 w16cex">
+<w:styles xmlns:mc="http://schemas.openxmlformats.org/markup-compatibility/2006" xmlns:r="http://schemas.openxmlformats.org/officeDocument/2006/relationships" xmlns:w="http://schemas.openxmlformats.org/wordprocessingml/2006/main" xmlns:w14="http://schemas.microsoft.com/office/word/2010/wordml" xmlns:w15="http://schemas.microsoft.com/office/word/2012/wordml" xmlns:w16cex="http://schemas.microsoft.com/office/word/2018/wordml/cex" xmlns:w16cid="http://schemas.microsoft.com/office/word/2016/wordml/cid" xmlns:w16="http://schemas.microsoft.com/office/word/2018/wordml" xmlns:w16sdtdh="http://schemas.microsoft.com/office/word/2020/wordml/sdtdatahash" xmlns:w16se="http://schemas.microsoft.com/office/word/2015/wordml/symex" mc:Ignorable="w14 w15 w16se w16cid w16 w16cex w16sdtdh">
   <w:docDefaults>
     <w:rPrDefault>
       <w:rPr>
@@ -4161,6 +4372,18 @@
       <w:szCs w:val="18"/>
     </w:rPr>
   </w:style>
+  <w:style w:type="character" w:styleId="FollowedHyperlink">
+    <w:name w:val="FollowedHyperlink"/>
+    <w:basedOn w:val="DefaultParagraphFont"/>
+    <w:uiPriority w:val="99"/>
+    <w:semiHidden/>
+    <w:unhideWhenUsed/>
+    <w:rsid w:val="00B375CD"/>
+    <w:rPr>
+      <w:color w:val="954F72" w:themeColor="followedHyperlink"/>
+      <w:u w:val="single"/>
+    </w:rPr>
+  </w:style>
 </w:styles>
 </file>
 

</xml_diff>